<commit_message>
JavaScript Basics for Beginners Complete
</commit_message>
<xml_diff>
--- a/Programming with Mosh/JavaScript Beginner/Documentation/5. Object.docx
+++ b/Programming with Mosh/JavaScript Beginner/Documentation/5. Object.docx
@@ -23802,8 +23802,2631 @@
       <w:pPr>
         <w:spacing w:after="0" w:line="0" w:lineRule="atLeast"/>
       </w:pPr>
+      <w:r>
+        <w:t>Create a blogpost object with the following properties.</w:t>
+      </w:r>
+    </w:p>
+    <w:p>
+      <w:pPr>
+        <w:spacing w:after="0" w:line="0" w:lineRule="atLeast"/>
+      </w:pPr>
+      <w:r>
+        <w:t>title</w:t>
+      </w:r>
+    </w:p>
+    <w:p>
+      <w:pPr>
+        <w:spacing w:after="0" w:line="0" w:lineRule="atLeast"/>
+      </w:pPr>
+      <w:r>
+        <w:t>body</w:t>
+      </w:r>
+    </w:p>
+    <w:p>
+      <w:pPr>
+        <w:spacing w:after="0" w:line="0" w:lineRule="atLeast"/>
+      </w:pPr>
+      <w:r>
+        <w:t>author</w:t>
+      </w:r>
+    </w:p>
+    <w:p>
+      <w:pPr>
+        <w:spacing w:after="0" w:line="0" w:lineRule="atLeast"/>
+      </w:pPr>
+      <w:r>
+        <w:t>views</w:t>
+      </w:r>
+    </w:p>
+    <w:p>
+      <w:pPr>
+        <w:spacing w:after="0" w:line="0" w:lineRule="atLeast"/>
+      </w:pPr>
+      <w:r>
+        <w:t>comment (author, body)</w:t>
+      </w:r>
+    </w:p>
+    <w:p>
+      <w:pPr>
+        <w:spacing w:after="0" w:line="0" w:lineRule="atLeast"/>
+      </w:pPr>
+      <w:proofErr w:type="spellStart"/>
+      <w:r>
+        <w:t>isLive</w:t>
+      </w:r>
+      <w:proofErr w:type="spellEnd"/>
+      <w:r>
+        <w:t xml:space="preserve"> (true/false)</w:t>
+      </w:r>
+    </w:p>
+    <w:p>
+      <w:pPr>
+        <w:spacing w:after="0" w:line="0" w:lineRule="atLeast"/>
+      </w:pPr>
+    </w:p>
+    <w:p>
+      <w:pPr>
+        <w:spacing w:after="0" w:line="0" w:lineRule="atLeast"/>
+      </w:pPr>
+      <w:r>
+        <w:t>Use object literals syntax to create and initialized a blog post. Give each property some value.</w:t>
+      </w:r>
+    </w:p>
+    <w:p>
+      <w:pPr>
+        <w:spacing w:after="0" w:line="0" w:lineRule="atLeast"/>
+      </w:pPr>
+    </w:p>
+    <w:p>
+      <w:pPr>
+        <w:spacing w:after="0" w:line="0" w:lineRule="atLeast"/>
+      </w:pPr>
+      <w:r>
+        <w:rPr>
+          <w:b/>
+          <w:u w:val="single"/>
+        </w:rPr>
+        <w:t>Solution</w:t>
+      </w:r>
+      <w:r>
+        <w:t>:</w:t>
+      </w:r>
+    </w:p>
+    <w:p>
+      <w:pPr>
+        <w:shd w:val="clear" w:color="auto" w:fill="1F2430"/>
+        <w:spacing w:after="0" w:line="330" w:lineRule="atLeast"/>
+        <w:rPr>
+          <w:rFonts w:ascii="Consolas" w:eastAsia="Times New Roman" w:hAnsi="Consolas" w:cs="Times New Roman"/>
+          <w:color w:val="CBCCC6"/>
+          <w:sz w:val="24"/>
+          <w:szCs w:val="24"/>
+        </w:rPr>
+      </w:pPr>
+      <w:r>
+        <w:rPr>
+          <w:rFonts w:ascii="Consolas" w:eastAsia="Times New Roman" w:hAnsi="Consolas" w:cs="Times New Roman"/>
+          <w:i/>
+          <w:iCs/>
+          <w:color w:val="5C6773"/>
+          <w:sz w:val="24"/>
+          <w:szCs w:val="24"/>
+        </w:rPr>
+        <w:t>/*</w:t>
+      </w:r>
+    </w:p>
+    <w:p>
+      <w:pPr>
+        <w:shd w:val="clear" w:color="auto" w:fill="1F2430"/>
+        <w:spacing w:after="0" w:line="330" w:lineRule="atLeast"/>
+        <w:rPr>
+          <w:rFonts w:ascii="Consolas" w:eastAsia="Times New Roman" w:hAnsi="Consolas" w:cs="Times New Roman"/>
+          <w:color w:val="CBCCC6"/>
+          <w:sz w:val="24"/>
+          <w:szCs w:val="24"/>
+        </w:rPr>
+      </w:pPr>
+      <w:r>
+        <w:rPr>
+          <w:rFonts w:ascii="Consolas" w:eastAsia="Times New Roman" w:hAnsi="Consolas" w:cs="Times New Roman"/>
+          <w:i/>
+          <w:iCs/>
+          <w:color w:val="5C6773"/>
+          <w:sz w:val="24"/>
+          <w:szCs w:val="24"/>
+        </w:rPr>
+        <w:t>title</w:t>
+      </w:r>
+    </w:p>
+    <w:p>
+      <w:pPr>
+        <w:shd w:val="clear" w:color="auto" w:fill="1F2430"/>
+        <w:spacing w:after="0" w:line="330" w:lineRule="atLeast"/>
+        <w:rPr>
+          <w:rFonts w:ascii="Consolas" w:eastAsia="Times New Roman" w:hAnsi="Consolas" w:cs="Times New Roman"/>
+          <w:color w:val="CBCCC6"/>
+          <w:sz w:val="24"/>
+          <w:szCs w:val="24"/>
+        </w:rPr>
+      </w:pPr>
+      <w:r>
+        <w:rPr>
+          <w:rFonts w:ascii="Consolas" w:eastAsia="Times New Roman" w:hAnsi="Consolas" w:cs="Times New Roman"/>
+          <w:i/>
+          <w:iCs/>
+          <w:color w:val="5C6773"/>
+          <w:sz w:val="24"/>
+          <w:szCs w:val="24"/>
+        </w:rPr>
+        <w:t>body</w:t>
+      </w:r>
+    </w:p>
+    <w:p>
+      <w:pPr>
+        <w:shd w:val="clear" w:color="auto" w:fill="1F2430"/>
+        <w:spacing w:after="0" w:line="330" w:lineRule="atLeast"/>
+        <w:rPr>
+          <w:rFonts w:ascii="Consolas" w:eastAsia="Times New Roman" w:hAnsi="Consolas" w:cs="Times New Roman"/>
+          <w:color w:val="CBCCC6"/>
+          <w:sz w:val="24"/>
+          <w:szCs w:val="24"/>
+        </w:rPr>
+      </w:pPr>
+      <w:r>
+        <w:rPr>
+          <w:rFonts w:ascii="Consolas" w:eastAsia="Times New Roman" w:hAnsi="Consolas" w:cs="Times New Roman"/>
+          <w:i/>
+          <w:iCs/>
+          <w:color w:val="5C6773"/>
+          <w:sz w:val="24"/>
+          <w:szCs w:val="24"/>
+        </w:rPr>
+        <w:t>author</w:t>
+      </w:r>
+    </w:p>
+    <w:p>
+      <w:pPr>
+        <w:shd w:val="clear" w:color="auto" w:fill="1F2430"/>
+        <w:spacing w:after="0" w:line="330" w:lineRule="atLeast"/>
+        <w:rPr>
+          <w:rFonts w:ascii="Consolas" w:eastAsia="Times New Roman" w:hAnsi="Consolas" w:cs="Times New Roman"/>
+          <w:color w:val="CBCCC6"/>
+          <w:sz w:val="24"/>
+          <w:szCs w:val="24"/>
+        </w:rPr>
+      </w:pPr>
+      <w:r>
+        <w:rPr>
+          <w:rFonts w:ascii="Consolas" w:eastAsia="Times New Roman" w:hAnsi="Consolas" w:cs="Times New Roman"/>
+          <w:i/>
+          <w:iCs/>
+          <w:color w:val="5C6773"/>
+          <w:sz w:val="24"/>
+          <w:szCs w:val="24"/>
+        </w:rPr>
+        <w:t>views</w:t>
+      </w:r>
+    </w:p>
+    <w:p>
+      <w:pPr>
+        <w:shd w:val="clear" w:color="auto" w:fill="1F2430"/>
+        <w:spacing w:after="0" w:line="330" w:lineRule="atLeast"/>
+        <w:rPr>
+          <w:rFonts w:ascii="Consolas" w:eastAsia="Times New Roman" w:hAnsi="Consolas" w:cs="Times New Roman"/>
+          <w:color w:val="CBCCC6"/>
+          <w:sz w:val="24"/>
+          <w:szCs w:val="24"/>
+        </w:rPr>
+      </w:pPr>
+      <w:r>
+        <w:rPr>
+          <w:rFonts w:ascii="Consolas" w:eastAsia="Times New Roman" w:hAnsi="Consolas" w:cs="Times New Roman"/>
+          <w:i/>
+          <w:iCs/>
+          <w:color w:val="5C6773"/>
+          <w:sz w:val="24"/>
+          <w:szCs w:val="24"/>
+        </w:rPr>
+        <w:lastRenderedPageBreak/>
+        <w:t>comment (author, body)</w:t>
+      </w:r>
+    </w:p>
+    <w:p>
+      <w:pPr>
+        <w:shd w:val="clear" w:color="auto" w:fill="1F2430"/>
+        <w:spacing w:after="0" w:line="330" w:lineRule="atLeast"/>
+        <w:rPr>
+          <w:rFonts w:ascii="Consolas" w:eastAsia="Times New Roman" w:hAnsi="Consolas" w:cs="Times New Roman"/>
+          <w:color w:val="CBCCC6"/>
+          <w:sz w:val="24"/>
+          <w:szCs w:val="24"/>
+        </w:rPr>
+      </w:pPr>
+      <w:proofErr w:type="spellStart"/>
+      <w:r>
+        <w:rPr>
+          <w:rFonts w:ascii="Consolas" w:eastAsia="Times New Roman" w:hAnsi="Consolas" w:cs="Times New Roman"/>
+          <w:i/>
+          <w:iCs/>
+          <w:color w:val="5C6773"/>
+          <w:sz w:val="24"/>
+          <w:szCs w:val="24"/>
+        </w:rPr>
+        <w:t>isLive</w:t>
+      </w:r>
+      <w:proofErr w:type="spellEnd"/>
+      <w:r>
+        <w:rPr>
+          <w:rFonts w:ascii="Consolas" w:eastAsia="Times New Roman" w:hAnsi="Consolas" w:cs="Times New Roman"/>
+          <w:i/>
+          <w:iCs/>
+          <w:color w:val="5C6773"/>
+          <w:sz w:val="24"/>
+          <w:szCs w:val="24"/>
+        </w:rPr>
+        <w:t xml:space="preserve"> (true/false)</w:t>
+      </w:r>
+    </w:p>
+    <w:p>
+      <w:pPr>
+        <w:shd w:val="clear" w:color="auto" w:fill="1F2430"/>
+        <w:spacing w:after="0" w:line="330" w:lineRule="atLeast"/>
+        <w:rPr>
+          <w:rFonts w:ascii="Consolas" w:eastAsia="Times New Roman" w:hAnsi="Consolas" w:cs="Times New Roman"/>
+          <w:color w:val="CBCCC6"/>
+          <w:sz w:val="24"/>
+          <w:szCs w:val="24"/>
+        </w:rPr>
+      </w:pPr>
+      <w:r>
+        <w:rPr>
+          <w:rFonts w:ascii="Consolas" w:eastAsia="Times New Roman" w:hAnsi="Consolas" w:cs="Times New Roman"/>
+          <w:i/>
+          <w:iCs/>
+          <w:color w:val="5C6773"/>
+          <w:sz w:val="24"/>
+          <w:szCs w:val="24"/>
+        </w:rPr>
+        <w:t>*/</w:t>
+      </w:r>
+    </w:p>
+    <w:p>
+      <w:pPr>
+        <w:shd w:val="clear" w:color="auto" w:fill="1F2430"/>
+        <w:spacing w:after="0" w:line="330" w:lineRule="atLeast"/>
+        <w:rPr>
+          <w:rFonts w:ascii="Consolas" w:eastAsia="Times New Roman" w:hAnsi="Consolas" w:cs="Times New Roman"/>
+          <w:color w:val="CBCCC6"/>
+          <w:sz w:val="24"/>
+          <w:szCs w:val="24"/>
+        </w:rPr>
+      </w:pPr>
+    </w:p>
+    <w:p>
+      <w:pPr>
+        <w:shd w:val="clear" w:color="auto" w:fill="1F2430"/>
+        <w:spacing w:after="0" w:line="330" w:lineRule="atLeast"/>
+        <w:rPr>
+          <w:rFonts w:ascii="Consolas" w:eastAsia="Times New Roman" w:hAnsi="Consolas" w:cs="Times New Roman"/>
+          <w:color w:val="CBCCC6"/>
+          <w:sz w:val="24"/>
+          <w:szCs w:val="24"/>
+        </w:rPr>
+      </w:pPr>
+      <w:r>
+        <w:rPr>
+          <w:rFonts w:ascii="Consolas" w:eastAsia="Times New Roman" w:hAnsi="Consolas" w:cs="Times New Roman"/>
+          <w:color w:val="FFA759"/>
+          <w:sz w:val="24"/>
+          <w:szCs w:val="24"/>
+        </w:rPr>
+        <w:t>let</w:t>
+      </w:r>
+      <w:r>
+        <w:rPr>
+          <w:rFonts w:ascii="Consolas" w:eastAsia="Times New Roman" w:hAnsi="Consolas" w:cs="Times New Roman"/>
+          <w:color w:val="CBCCC6"/>
+          <w:sz w:val="24"/>
+          <w:szCs w:val="24"/>
+        </w:rPr>
+        <w:t xml:space="preserve"> post </w:t>
+      </w:r>
+      <w:r>
+        <w:rPr>
+          <w:rFonts w:ascii="Consolas" w:eastAsia="Times New Roman" w:hAnsi="Consolas" w:cs="Times New Roman"/>
+          <w:color w:val="F29E74"/>
+          <w:sz w:val="24"/>
+          <w:szCs w:val="24"/>
+        </w:rPr>
+        <w:t>=</w:t>
+      </w:r>
+      <w:r>
+        <w:rPr>
+          <w:rFonts w:ascii="Consolas" w:eastAsia="Times New Roman" w:hAnsi="Consolas" w:cs="Times New Roman"/>
+          <w:color w:val="CBCCC6"/>
+          <w:sz w:val="24"/>
+          <w:szCs w:val="24"/>
+        </w:rPr>
+        <w:t xml:space="preserve"> {</w:t>
+      </w:r>
+    </w:p>
+    <w:p>
+      <w:pPr>
+        <w:shd w:val="clear" w:color="auto" w:fill="1F2430"/>
+        <w:spacing w:after="0" w:line="330" w:lineRule="atLeast"/>
+        <w:rPr>
+          <w:rFonts w:ascii="Consolas" w:eastAsia="Times New Roman" w:hAnsi="Consolas" w:cs="Times New Roman"/>
+          <w:color w:val="CBCCC6"/>
+          <w:sz w:val="24"/>
+          <w:szCs w:val="24"/>
+        </w:rPr>
+      </w:pPr>
+      <w:r>
+        <w:rPr>
+          <w:rFonts w:ascii="Consolas" w:eastAsia="Times New Roman" w:hAnsi="Consolas" w:cs="Times New Roman"/>
+          <w:color w:val="CBCCC6"/>
+          <w:sz w:val="24"/>
+          <w:szCs w:val="24"/>
+        </w:rPr>
+        <w:t xml:space="preserve">  title: </w:t>
+      </w:r>
+      <w:r>
+        <w:rPr>
+          <w:rFonts w:ascii="Consolas" w:eastAsia="Times New Roman" w:hAnsi="Consolas" w:cs="Times New Roman"/>
+          <w:color w:val="BAE67E"/>
+          <w:sz w:val="24"/>
+          <w:szCs w:val="24"/>
+        </w:rPr>
+        <w:t>"a"</w:t>
+      </w:r>
+      <w:r>
+        <w:rPr>
+          <w:rFonts w:ascii="Consolas" w:eastAsia="Times New Roman" w:hAnsi="Consolas" w:cs="Times New Roman"/>
+          <w:color w:val="CBCCC6"/>
+          <w:sz w:val="24"/>
+          <w:szCs w:val="24"/>
+        </w:rPr>
+        <w:t>,</w:t>
+      </w:r>
+    </w:p>
+    <w:p>
+      <w:pPr>
+        <w:shd w:val="clear" w:color="auto" w:fill="1F2430"/>
+        <w:spacing w:after="0" w:line="330" w:lineRule="atLeast"/>
+        <w:rPr>
+          <w:rFonts w:ascii="Consolas" w:eastAsia="Times New Roman" w:hAnsi="Consolas" w:cs="Times New Roman"/>
+          <w:color w:val="CBCCC6"/>
+          <w:sz w:val="24"/>
+          <w:szCs w:val="24"/>
+        </w:rPr>
+      </w:pPr>
+      <w:r>
+        <w:rPr>
+          <w:rFonts w:ascii="Consolas" w:eastAsia="Times New Roman" w:hAnsi="Consolas" w:cs="Times New Roman"/>
+          <w:color w:val="CBCCC6"/>
+          <w:sz w:val="24"/>
+          <w:szCs w:val="24"/>
+        </w:rPr>
+        <w:t xml:space="preserve">  body: </w:t>
+      </w:r>
+      <w:r>
+        <w:rPr>
+          <w:rFonts w:ascii="Consolas" w:eastAsia="Times New Roman" w:hAnsi="Consolas" w:cs="Times New Roman"/>
+          <w:color w:val="BAE67E"/>
+          <w:sz w:val="24"/>
+          <w:szCs w:val="24"/>
+        </w:rPr>
+        <w:t>"b"</w:t>
+      </w:r>
+      <w:r>
+        <w:rPr>
+          <w:rFonts w:ascii="Consolas" w:eastAsia="Times New Roman" w:hAnsi="Consolas" w:cs="Times New Roman"/>
+          <w:color w:val="CBCCC6"/>
+          <w:sz w:val="24"/>
+          <w:szCs w:val="24"/>
+        </w:rPr>
+        <w:t>,</w:t>
+      </w:r>
+    </w:p>
+    <w:p>
+      <w:pPr>
+        <w:shd w:val="clear" w:color="auto" w:fill="1F2430"/>
+        <w:spacing w:after="0" w:line="330" w:lineRule="atLeast"/>
+        <w:rPr>
+          <w:rFonts w:ascii="Consolas" w:eastAsia="Times New Roman" w:hAnsi="Consolas" w:cs="Times New Roman"/>
+          <w:color w:val="CBCCC6"/>
+          <w:sz w:val="24"/>
+          <w:szCs w:val="24"/>
+        </w:rPr>
+      </w:pPr>
+      <w:r>
+        <w:rPr>
+          <w:rFonts w:ascii="Consolas" w:eastAsia="Times New Roman" w:hAnsi="Consolas" w:cs="Times New Roman"/>
+          <w:color w:val="CBCCC6"/>
+          <w:sz w:val="24"/>
+          <w:szCs w:val="24"/>
+        </w:rPr>
+        <w:t xml:space="preserve">  author: </w:t>
+      </w:r>
+      <w:r>
+        <w:rPr>
+          <w:rFonts w:ascii="Consolas" w:eastAsia="Times New Roman" w:hAnsi="Consolas" w:cs="Times New Roman"/>
+          <w:color w:val="BAE67E"/>
+          <w:sz w:val="24"/>
+          <w:szCs w:val="24"/>
+        </w:rPr>
+        <w:t>"c"</w:t>
+      </w:r>
+      <w:r>
+        <w:rPr>
+          <w:rFonts w:ascii="Consolas" w:eastAsia="Times New Roman" w:hAnsi="Consolas" w:cs="Times New Roman"/>
+          <w:color w:val="CBCCC6"/>
+          <w:sz w:val="24"/>
+          <w:szCs w:val="24"/>
+        </w:rPr>
+        <w:t>,</w:t>
+      </w:r>
+    </w:p>
+    <w:p>
+      <w:pPr>
+        <w:shd w:val="clear" w:color="auto" w:fill="1F2430"/>
+        <w:spacing w:after="0" w:line="330" w:lineRule="atLeast"/>
+        <w:rPr>
+          <w:rFonts w:ascii="Consolas" w:eastAsia="Times New Roman" w:hAnsi="Consolas" w:cs="Times New Roman"/>
+          <w:color w:val="CBCCC6"/>
+          <w:sz w:val="24"/>
+          <w:szCs w:val="24"/>
+        </w:rPr>
+      </w:pPr>
+      <w:r>
+        <w:rPr>
+          <w:rFonts w:ascii="Consolas" w:eastAsia="Times New Roman" w:hAnsi="Consolas" w:cs="Times New Roman"/>
+          <w:color w:val="CBCCC6"/>
+          <w:sz w:val="24"/>
+          <w:szCs w:val="24"/>
+        </w:rPr>
+        <w:t xml:space="preserve">  views: </w:t>
+      </w:r>
+      <w:r>
+        <w:rPr>
+          <w:rFonts w:ascii="Consolas" w:eastAsia="Times New Roman" w:hAnsi="Consolas" w:cs="Times New Roman"/>
+          <w:color w:val="FFCC66"/>
+          <w:sz w:val="24"/>
+          <w:szCs w:val="24"/>
+        </w:rPr>
+        <w:t>10</w:t>
+      </w:r>
+      <w:r>
+        <w:rPr>
+          <w:rFonts w:ascii="Consolas" w:eastAsia="Times New Roman" w:hAnsi="Consolas" w:cs="Times New Roman"/>
+          <w:color w:val="CBCCC6"/>
+          <w:sz w:val="24"/>
+          <w:szCs w:val="24"/>
+        </w:rPr>
+        <w:t>,</w:t>
+      </w:r>
+    </w:p>
+    <w:p>
+      <w:pPr>
+        <w:shd w:val="clear" w:color="auto" w:fill="1F2430"/>
+        <w:spacing w:after="0" w:line="330" w:lineRule="atLeast"/>
+        <w:rPr>
+          <w:rFonts w:ascii="Consolas" w:eastAsia="Times New Roman" w:hAnsi="Consolas" w:cs="Times New Roman"/>
+          <w:color w:val="CBCCC6"/>
+          <w:sz w:val="24"/>
+          <w:szCs w:val="24"/>
+        </w:rPr>
+      </w:pPr>
+      <w:r>
+        <w:rPr>
+          <w:rFonts w:ascii="Consolas" w:eastAsia="Times New Roman" w:hAnsi="Consolas" w:cs="Times New Roman"/>
+          <w:color w:val="CBCCC6"/>
+          <w:sz w:val="24"/>
+          <w:szCs w:val="24"/>
+        </w:rPr>
+        <w:t xml:space="preserve">  comments: [</w:t>
+      </w:r>
+    </w:p>
+    <w:p>
+      <w:pPr>
+        <w:shd w:val="clear" w:color="auto" w:fill="1F2430"/>
+        <w:spacing w:after="0" w:line="330" w:lineRule="atLeast"/>
+        <w:rPr>
+          <w:rFonts w:ascii="Consolas" w:eastAsia="Times New Roman" w:hAnsi="Consolas" w:cs="Times New Roman"/>
+          <w:color w:val="CBCCC6"/>
+          <w:sz w:val="24"/>
+          <w:szCs w:val="24"/>
+        </w:rPr>
+      </w:pPr>
+      <w:r>
+        <w:rPr>
+          <w:rFonts w:ascii="Consolas" w:eastAsia="Times New Roman" w:hAnsi="Consolas" w:cs="Times New Roman"/>
+          <w:color w:val="CBCCC6"/>
+          <w:sz w:val="24"/>
+          <w:szCs w:val="24"/>
+        </w:rPr>
+        <w:t xml:space="preserve">    </w:t>
+      </w:r>
+      <w:proofErr w:type="gramStart"/>
+      <w:r>
+        <w:rPr>
+          <w:rFonts w:ascii="Consolas" w:eastAsia="Times New Roman" w:hAnsi="Consolas" w:cs="Times New Roman"/>
+          <w:color w:val="CBCCC6"/>
+          <w:sz w:val="24"/>
+          <w:szCs w:val="24"/>
+        </w:rPr>
+        <w:t>{ author</w:t>
+      </w:r>
+      <w:proofErr w:type="gramEnd"/>
+      <w:r>
+        <w:rPr>
+          <w:rFonts w:ascii="Consolas" w:eastAsia="Times New Roman" w:hAnsi="Consolas" w:cs="Times New Roman"/>
+          <w:color w:val="CBCCC6"/>
+          <w:sz w:val="24"/>
+          <w:szCs w:val="24"/>
+        </w:rPr>
+        <w:t xml:space="preserve">: </w:t>
+      </w:r>
+      <w:r>
+        <w:rPr>
+          <w:rFonts w:ascii="Consolas" w:eastAsia="Times New Roman" w:hAnsi="Consolas" w:cs="Times New Roman"/>
+          <w:color w:val="BAE67E"/>
+          <w:sz w:val="24"/>
+          <w:szCs w:val="24"/>
+        </w:rPr>
+        <w:t>"a"</w:t>
+      </w:r>
+      <w:r>
+        <w:rPr>
+          <w:rFonts w:ascii="Consolas" w:eastAsia="Times New Roman" w:hAnsi="Consolas" w:cs="Times New Roman"/>
+          <w:color w:val="CBCCC6"/>
+          <w:sz w:val="24"/>
+          <w:szCs w:val="24"/>
+        </w:rPr>
+        <w:t xml:space="preserve">, body: </w:t>
+      </w:r>
+      <w:r>
+        <w:rPr>
+          <w:rFonts w:ascii="Consolas" w:eastAsia="Times New Roman" w:hAnsi="Consolas" w:cs="Times New Roman"/>
+          <w:color w:val="BAE67E"/>
+          <w:sz w:val="24"/>
+          <w:szCs w:val="24"/>
+        </w:rPr>
+        <w:t>"b"</w:t>
+      </w:r>
+      <w:r>
+        <w:rPr>
+          <w:rFonts w:ascii="Consolas" w:eastAsia="Times New Roman" w:hAnsi="Consolas" w:cs="Times New Roman"/>
+          <w:color w:val="CBCCC6"/>
+          <w:sz w:val="24"/>
+          <w:szCs w:val="24"/>
+        </w:rPr>
+        <w:t xml:space="preserve"> },</w:t>
+      </w:r>
+    </w:p>
+    <w:p>
+      <w:pPr>
+        <w:shd w:val="clear" w:color="auto" w:fill="1F2430"/>
+        <w:spacing w:after="0" w:line="330" w:lineRule="atLeast"/>
+        <w:rPr>
+          <w:rFonts w:ascii="Consolas" w:eastAsia="Times New Roman" w:hAnsi="Consolas" w:cs="Times New Roman"/>
+          <w:color w:val="CBCCC6"/>
+          <w:sz w:val="24"/>
+          <w:szCs w:val="24"/>
+        </w:rPr>
+      </w:pPr>
+      <w:r>
+        <w:rPr>
+          <w:rFonts w:ascii="Consolas" w:eastAsia="Times New Roman" w:hAnsi="Consolas" w:cs="Times New Roman"/>
+          <w:color w:val="CBCCC6"/>
+          <w:sz w:val="24"/>
+          <w:szCs w:val="24"/>
+        </w:rPr>
+        <w:t xml:space="preserve">    </w:t>
+      </w:r>
+      <w:proofErr w:type="gramStart"/>
+      <w:r>
+        <w:rPr>
+          <w:rFonts w:ascii="Consolas" w:eastAsia="Times New Roman" w:hAnsi="Consolas" w:cs="Times New Roman"/>
+          <w:color w:val="CBCCC6"/>
+          <w:sz w:val="24"/>
+          <w:szCs w:val="24"/>
+        </w:rPr>
+        <w:t>{ author</w:t>
+      </w:r>
+      <w:proofErr w:type="gramEnd"/>
+      <w:r>
+        <w:rPr>
+          <w:rFonts w:ascii="Consolas" w:eastAsia="Times New Roman" w:hAnsi="Consolas" w:cs="Times New Roman"/>
+          <w:color w:val="CBCCC6"/>
+          <w:sz w:val="24"/>
+          <w:szCs w:val="24"/>
+        </w:rPr>
+        <w:t xml:space="preserve">: </w:t>
+      </w:r>
+      <w:r>
+        <w:rPr>
+          <w:rFonts w:ascii="Consolas" w:eastAsia="Times New Roman" w:hAnsi="Consolas" w:cs="Times New Roman"/>
+          <w:color w:val="BAE67E"/>
+          <w:sz w:val="24"/>
+          <w:szCs w:val="24"/>
+        </w:rPr>
+        <w:t>"a"</w:t>
+      </w:r>
+      <w:r>
+        <w:rPr>
+          <w:rFonts w:ascii="Consolas" w:eastAsia="Times New Roman" w:hAnsi="Consolas" w:cs="Times New Roman"/>
+          <w:color w:val="CBCCC6"/>
+          <w:sz w:val="24"/>
+          <w:szCs w:val="24"/>
+        </w:rPr>
+        <w:t xml:space="preserve">, body: </w:t>
+      </w:r>
+      <w:r>
+        <w:rPr>
+          <w:rFonts w:ascii="Consolas" w:eastAsia="Times New Roman" w:hAnsi="Consolas" w:cs="Times New Roman"/>
+          <w:color w:val="BAE67E"/>
+          <w:sz w:val="24"/>
+          <w:szCs w:val="24"/>
+        </w:rPr>
+        <w:t>"b"</w:t>
+      </w:r>
+      <w:r>
+        <w:rPr>
+          <w:rFonts w:ascii="Consolas" w:eastAsia="Times New Roman" w:hAnsi="Consolas" w:cs="Times New Roman"/>
+          <w:color w:val="CBCCC6"/>
+          <w:sz w:val="24"/>
+          <w:szCs w:val="24"/>
+        </w:rPr>
+        <w:t xml:space="preserve"> }</w:t>
+      </w:r>
+    </w:p>
+    <w:p>
+      <w:pPr>
+        <w:shd w:val="clear" w:color="auto" w:fill="1F2430"/>
+        <w:spacing w:after="0" w:line="330" w:lineRule="atLeast"/>
+        <w:rPr>
+          <w:rFonts w:ascii="Consolas" w:eastAsia="Times New Roman" w:hAnsi="Consolas" w:cs="Times New Roman"/>
+          <w:color w:val="CBCCC6"/>
+          <w:sz w:val="24"/>
+          <w:szCs w:val="24"/>
+        </w:rPr>
+      </w:pPr>
+      <w:r>
+        <w:rPr>
+          <w:rFonts w:ascii="Consolas" w:eastAsia="Times New Roman" w:hAnsi="Consolas" w:cs="Times New Roman"/>
+          <w:color w:val="CBCCC6"/>
+          <w:sz w:val="24"/>
+          <w:szCs w:val="24"/>
+        </w:rPr>
+        <w:t xml:space="preserve">  ],</w:t>
+      </w:r>
+    </w:p>
+    <w:p>
+      <w:pPr>
+        <w:shd w:val="clear" w:color="auto" w:fill="1F2430"/>
+        <w:spacing w:after="0" w:line="330" w:lineRule="atLeast"/>
+        <w:rPr>
+          <w:rFonts w:ascii="Consolas" w:eastAsia="Times New Roman" w:hAnsi="Consolas" w:cs="Times New Roman"/>
+          <w:color w:val="CBCCC6"/>
+          <w:sz w:val="24"/>
+          <w:szCs w:val="24"/>
+        </w:rPr>
+      </w:pPr>
+      <w:r>
+        <w:rPr>
+          <w:rFonts w:ascii="Consolas" w:eastAsia="Times New Roman" w:hAnsi="Consolas" w:cs="Times New Roman"/>
+          <w:color w:val="CBCCC6"/>
+          <w:sz w:val="24"/>
+          <w:szCs w:val="24"/>
+        </w:rPr>
+        <w:t xml:space="preserve">  </w:t>
+      </w:r>
+      <w:proofErr w:type="spellStart"/>
+      <w:r>
+        <w:rPr>
+          <w:rFonts w:ascii="Consolas" w:eastAsia="Times New Roman" w:hAnsi="Consolas" w:cs="Times New Roman"/>
+          <w:color w:val="CBCCC6"/>
+          <w:sz w:val="24"/>
+          <w:szCs w:val="24"/>
+        </w:rPr>
+        <w:t>isLive</w:t>
+      </w:r>
+      <w:proofErr w:type="spellEnd"/>
+      <w:r>
+        <w:rPr>
+          <w:rFonts w:ascii="Consolas" w:eastAsia="Times New Roman" w:hAnsi="Consolas" w:cs="Times New Roman"/>
+          <w:color w:val="CBCCC6"/>
+          <w:sz w:val="24"/>
+          <w:szCs w:val="24"/>
+        </w:rPr>
+        <w:t xml:space="preserve">: </w:t>
+      </w:r>
+      <w:r>
+        <w:rPr>
+          <w:rFonts w:ascii="Consolas" w:eastAsia="Times New Roman" w:hAnsi="Consolas" w:cs="Times New Roman"/>
+          <w:color w:val="FFCC66"/>
+          <w:sz w:val="24"/>
+          <w:szCs w:val="24"/>
+        </w:rPr>
+        <w:t>true</w:t>
+      </w:r>
+    </w:p>
+    <w:p>
+      <w:pPr>
+        <w:shd w:val="clear" w:color="auto" w:fill="1F2430"/>
+        <w:spacing w:after="0" w:line="330" w:lineRule="atLeast"/>
+        <w:rPr>
+          <w:rFonts w:ascii="Consolas" w:eastAsia="Times New Roman" w:hAnsi="Consolas" w:cs="Times New Roman"/>
+          <w:color w:val="CBCCC6"/>
+          <w:sz w:val="24"/>
+          <w:szCs w:val="24"/>
+        </w:rPr>
+      </w:pPr>
+      <w:r>
+        <w:rPr>
+          <w:rFonts w:ascii="Consolas" w:eastAsia="Times New Roman" w:hAnsi="Consolas" w:cs="Times New Roman"/>
+          <w:color w:val="CBCCC6"/>
+          <w:sz w:val="24"/>
+          <w:szCs w:val="24"/>
+        </w:rPr>
+        <w:t>};</w:t>
+      </w:r>
+    </w:p>
+    <w:p>
+      <w:pPr>
+        <w:spacing w:after="0" w:line="0" w:lineRule="atLeast"/>
+      </w:pPr>
+    </w:p>
+    <w:p>
+      <w:pPr>
+        <w:spacing w:after="0" w:line="0" w:lineRule="atLeast"/>
+      </w:pPr>
+      <w:r>
+        <w:rPr>
+          <w:b/>
+          <w:color w:val="FF0000"/>
+          <w:u w:val="single"/>
+        </w:rPr>
+        <w:t>Exercise 5 – Constructor Functions</w:t>
+      </w:r>
+      <w:r>
+        <w:t>:</w:t>
+      </w:r>
+    </w:p>
+    <w:p>
+      <w:pPr>
+        <w:spacing w:after="0" w:line="0" w:lineRule="atLeast"/>
+      </w:pPr>
+      <w:r>
+        <w:t xml:space="preserve">Create a post object by using a constructor function. </w:t>
+      </w:r>
+    </w:p>
+    <w:p>
+      <w:pPr>
+        <w:spacing w:after="0" w:line="0" w:lineRule="atLeast"/>
+      </w:pPr>
+    </w:p>
+    <w:p>
+      <w:pPr>
+        <w:spacing w:after="0" w:line="0" w:lineRule="atLeast"/>
+      </w:pPr>
+      <w:r>
+        <w:rPr>
+          <w:b/>
+          <w:u w:val="single"/>
+        </w:rPr>
+        <w:t>Solution</w:t>
+      </w:r>
+      <w:r>
+        <w:t>:</w:t>
+      </w:r>
+    </w:p>
+    <w:p>
+      <w:pPr>
+        <w:shd w:val="clear" w:color="auto" w:fill="1F2430"/>
+        <w:spacing w:after="0" w:line="330" w:lineRule="atLeast"/>
+        <w:rPr>
+          <w:rFonts w:ascii="Consolas" w:eastAsia="Times New Roman" w:hAnsi="Consolas" w:cs="Times New Roman"/>
+          <w:color w:val="CBCCC6"/>
+          <w:sz w:val="24"/>
+          <w:szCs w:val="24"/>
+        </w:rPr>
+      </w:pPr>
+      <w:r>
+        <w:rPr>
+          <w:rFonts w:ascii="Consolas" w:eastAsia="Times New Roman" w:hAnsi="Consolas" w:cs="Times New Roman"/>
+          <w:i/>
+          <w:iCs/>
+          <w:color w:val="5C6773"/>
+          <w:sz w:val="24"/>
+          <w:szCs w:val="24"/>
+        </w:rPr>
+        <w:t>// let post = {</w:t>
+      </w:r>
+    </w:p>
+    <w:p>
+      <w:pPr>
+        <w:shd w:val="clear" w:color="auto" w:fill="1F2430"/>
+        <w:spacing w:after="0" w:line="330" w:lineRule="atLeast"/>
+        <w:rPr>
+          <w:rFonts w:ascii="Consolas" w:eastAsia="Times New Roman" w:hAnsi="Consolas" w:cs="Times New Roman"/>
+          <w:color w:val="CBCCC6"/>
+          <w:sz w:val="24"/>
+          <w:szCs w:val="24"/>
+        </w:rPr>
+      </w:pPr>
+      <w:r>
+        <w:rPr>
+          <w:rFonts w:ascii="Consolas" w:eastAsia="Times New Roman" w:hAnsi="Consolas" w:cs="Times New Roman"/>
+          <w:i/>
+          <w:iCs/>
+          <w:color w:val="5C6773"/>
+          <w:sz w:val="24"/>
+          <w:szCs w:val="24"/>
+        </w:rPr>
+        <w:t>//   title: "a",</w:t>
+      </w:r>
+    </w:p>
+    <w:p>
+      <w:pPr>
+        <w:shd w:val="clear" w:color="auto" w:fill="1F2430"/>
+        <w:spacing w:after="0" w:line="330" w:lineRule="atLeast"/>
+        <w:rPr>
+          <w:rFonts w:ascii="Consolas" w:eastAsia="Times New Roman" w:hAnsi="Consolas" w:cs="Times New Roman"/>
+          <w:color w:val="CBCCC6"/>
+          <w:sz w:val="24"/>
+          <w:szCs w:val="24"/>
+        </w:rPr>
+      </w:pPr>
+      <w:r>
+        <w:rPr>
+          <w:rFonts w:ascii="Consolas" w:eastAsia="Times New Roman" w:hAnsi="Consolas" w:cs="Times New Roman"/>
+          <w:i/>
+          <w:iCs/>
+          <w:color w:val="5C6773"/>
+          <w:sz w:val="24"/>
+          <w:szCs w:val="24"/>
+        </w:rPr>
+        <w:t>//   body: "b",</w:t>
+      </w:r>
+    </w:p>
+    <w:p>
+      <w:pPr>
+        <w:shd w:val="clear" w:color="auto" w:fill="1F2430"/>
+        <w:spacing w:after="0" w:line="330" w:lineRule="atLeast"/>
+        <w:rPr>
+          <w:rFonts w:ascii="Consolas" w:eastAsia="Times New Roman" w:hAnsi="Consolas" w:cs="Times New Roman"/>
+          <w:color w:val="CBCCC6"/>
+          <w:sz w:val="24"/>
+          <w:szCs w:val="24"/>
+        </w:rPr>
+      </w:pPr>
+      <w:r>
+        <w:rPr>
+          <w:rFonts w:ascii="Consolas" w:eastAsia="Times New Roman" w:hAnsi="Consolas" w:cs="Times New Roman"/>
+          <w:i/>
+          <w:iCs/>
+          <w:color w:val="5C6773"/>
+          <w:sz w:val="24"/>
+          <w:szCs w:val="24"/>
+        </w:rPr>
+        <w:t>//   author: "c",</w:t>
+      </w:r>
+    </w:p>
+    <w:p>
+      <w:pPr>
+        <w:shd w:val="clear" w:color="auto" w:fill="1F2430"/>
+        <w:spacing w:after="0" w:line="330" w:lineRule="atLeast"/>
+        <w:rPr>
+          <w:rFonts w:ascii="Consolas" w:eastAsia="Times New Roman" w:hAnsi="Consolas" w:cs="Times New Roman"/>
+          <w:color w:val="CBCCC6"/>
+          <w:sz w:val="24"/>
+          <w:szCs w:val="24"/>
+        </w:rPr>
+      </w:pPr>
+      <w:r>
+        <w:rPr>
+          <w:rFonts w:ascii="Consolas" w:eastAsia="Times New Roman" w:hAnsi="Consolas" w:cs="Times New Roman"/>
+          <w:i/>
+          <w:iCs/>
+          <w:color w:val="5C6773"/>
+          <w:sz w:val="24"/>
+          <w:szCs w:val="24"/>
+        </w:rPr>
+        <w:t>//   views: 10,</w:t>
+      </w:r>
+    </w:p>
+    <w:p>
+      <w:pPr>
+        <w:shd w:val="clear" w:color="auto" w:fill="1F2430"/>
+        <w:spacing w:after="0" w:line="330" w:lineRule="atLeast"/>
+        <w:rPr>
+          <w:rFonts w:ascii="Consolas" w:eastAsia="Times New Roman" w:hAnsi="Consolas" w:cs="Times New Roman"/>
+          <w:color w:val="CBCCC6"/>
+          <w:sz w:val="24"/>
+          <w:szCs w:val="24"/>
+        </w:rPr>
+      </w:pPr>
+      <w:r>
+        <w:rPr>
+          <w:rFonts w:ascii="Consolas" w:eastAsia="Times New Roman" w:hAnsi="Consolas" w:cs="Times New Roman"/>
+          <w:i/>
+          <w:iCs/>
+          <w:color w:val="5C6773"/>
+          <w:sz w:val="24"/>
+          <w:szCs w:val="24"/>
+        </w:rPr>
+        <w:t xml:space="preserve">//   comments: </w:t>
+      </w:r>
+      <w:proofErr w:type="gramStart"/>
+      <w:r>
+        <w:rPr>
+          <w:rFonts w:ascii="Consolas" w:eastAsia="Times New Roman" w:hAnsi="Consolas" w:cs="Times New Roman"/>
+          <w:i/>
+          <w:iCs/>
+          <w:color w:val="5C6773"/>
+          <w:sz w:val="24"/>
+          <w:szCs w:val="24"/>
+        </w:rPr>
+        <w:t>[{ author</w:t>
+      </w:r>
+      <w:proofErr w:type="gramEnd"/>
+      <w:r>
+        <w:rPr>
+          <w:rFonts w:ascii="Consolas" w:eastAsia="Times New Roman" w:hAnsi="Consolas" w:cs="Times New Roman"/>
+          <w:i/>
+          <w:iCs/>
+          <w:color w:val="5C6773"/>
+          <w:sz w:val="24"/>
+          <w:szCs w:val="24"/>
+        </w:rPr>
+        <w:t>: "a", body: "b" }, { author: "a", body: "b" }],</w:t>
+      </w:r>
+    </w:p>
+    <w:p>
+      <w:pPr>
+        <w:shd w:val="clear" w:color="auto" w:fill="1F2430"/>
+        <w:spacing w:after="0" w:line="330" w:lineRule="atLeast"/>
+        <w:rPr>
+          <w:rFonts w:ascii="Consolas" w:eastAsia="Times New Roman" w:hAnsi="Consolas" w:cs="Times New Roman"/>
+          <w:color w:val="CBCCC6"/>
+          <w:sz w:val="24"/>
+          <w:szCs w:val="24"/>
+        </w:rPr>
+      </w:pPr>
+      <w:r>
+        <w:rPr>
+          <w:rFonts w:ascii="Consolas" w:eastAsia="Times New Roman" w:hAnsi="Consolas" w:cs="Times New Roman"/>
+          <w:i/>
+          <w:iCs/>
+          <w:color w:val="5C6773"/>
+          <w:sz w:val="24"/>
+          <w:szCs w:val="24"/>
+        </w:rPr>
+        <w:t xml:space="preserve">//   </w:t>
+      </w:r>
+      <w:proofErr w:type="spellStart"/>
+      <w:r>
+        <w:rPr>
+          <w:rFonts w:ascii="Consolas" w:eastAsia="Times New Roman" w:hAnsi="Consolas" w:cs="Times New Roman"/>
+          <w:i/>
+          <w:iCs/>
+          <w:color w:val="5C6773"/>
+          <w:sz w:val="24"/>
+          <w:szCs w:val="24"/>
+        </w:rPr>
+        <w:t>isLive</w:t>
+      </w:r>
+      <w:proofErr w:type="spellEnd"/>
+      <w:r>
+        <w:rPr>
+          <w:rFonts w:ascii="Consolas" w:eastAsia="Times New Roman" w:hAnsi="Consolas" w:cs="Times New Roman"/>
+          <w:i/>
+          <w:iCs/>
+          <w:color w:val="5C6773"/>
+          <w:sz w:val="24"/>
+          <w:szCs w:val="24"/>
+        </w:rPr>
+        <w:t>: true</w:t>
+      </w:r>
+    </w:p>
+    <w:p>
+      <w:pPr>
+        <w:shd w:val="clear" w:color="auto" w:fill="1F2430"/>
+        <w:spacing w:after="0" w:line="330" w:lineRule="atLeast"/>
+        <w:rPr>
+          <w:rFonts w:ascii="Consolas" w:eastAsia="Times New Roman" w:hAnsi="Consolas" w:cs="Times New Roman"/>
+          <w:color w:val="CBCCC6"/>
+          <w:sz w:val="24"/>
+          <w:szCs w:val="24"/>
+        </w:rPr>
+      </w:pPr>
+      <w:r>
+        <w:rPr>
+          <w:rFonts w:ascii="Consolas" w:eastAsia="Times New Roman" w:hAnsi="Consolas" w:cs="Times New Roman"/>
+          <w:i/>
+          <w:iCs/>
+          <w:color w:val="5C6773"/>
+          <w:sz w:val="24"/>
+          <w:szCs w:val="24"/>
+        </w:rPr>
+        <w:t>// };</w:t>
+      </w:r>
+    </w:p>
+    <w:p>
+      <w:pPr>
+        <w:shd w:val="clear" w:color="auto" w:fill="1F2430"/>
+        <w:spacing w:after="0" w:line="330" w:lineRule="atLeast"/>
+        <w:rPr>
+          <w:rFonts w:ascii="Consolas" w:eastAsia="Times New Roman" w:hAnsi="Consolas" w:cs="Times New Roman"/>
+          <w:color w:val="CBCCC6"/>
+          <w:sz w:val="24"/>
+          <w:szCs w:val="24"/>
+        </w:rPr>
+      </w:pPr>
+    </w:p>
+    <w:p>
+      <w:pPr>
+        <w:shd w:val="clear" w:color="auto" w:fill="1F2430"/>
+        <w:spacing w:after="0" w:line="330" w:lineRule="atLeast"/>
+        <w:rPr>
+          <w:rFonts w:ascii="Consolas" w:eastAsia="Times New Roman" w:hAnsi="Consolas" w:cs="Times New Roman"/>
+          <w:color w:val="CBCCC6"/>
+          <w:sz w:val="24"/>
+          <w:szCs w:val="24"/>
+        </w:rPr>
+      </w:pPr>
+      <w:r>
+        <w:rPr>
+          <w:rFonts w:ascii="Consolas" w:eastAsia="Times New Roman" w:hAnsi="Consolas" w:cs="Times New Roman"/>
+          <w:color w:val="FFA759"/>
+          <w:sz w:val="24"/>
+          <w:szCs w:val="24"/>
+        </w:rPr>
+        <w:t>function</w:t>
+      </w:r>
+      <w:r>
+        <w:rPr>
+          <w:rFonts w:ascii="Consolas" w:eastAsia="Times New Roman" w:hAnsi="Consolas" w:cs="Times New Roman"/>
+          <w:color w:val="CBCCC6"/>
+          <w:sz w:val="24"/>
+          <w:szCs w:val="24"/>
+        </w:rPr>
+        <w:t xml:space="preserve"> </w:t>
+      </w:r>
+      <w:proofErr w:type="gramStart"/>
+      <w:r>
+        <w:rPr>
+          <w:rFonts w:ascii="Consolas" w:eastAsia="Times New Roman" w:hAnsi="Consolas" w:cs="Times New Roman"/>
+          <w:color w:val="FFD580"/>
+          <w:sz w:val="24"/>
+          <w:szCs w:val="24"/>
+        </w:rPr>
+        <w:t>Post</w:t>
+      </w:r>
+      <w:r>
+        <w:rPr>
+          <w:rFonts w:ascii="Consolas" w:eastAsia="Times New Roman" w:hAnsi="Consolas" w:cs="Times New Roman"/>
+          <w:color w:val="CBCCC6"/>
+          <w:sz w:val="24"/>
+          <w:szCs w:val="24"/>
+        </w:rPr>
+        <w:t>(</w:t>
+      </w:r>
+      <w:proofErr w:type="gramEnd"/>
+      <w:r>
+        <w:rPr>
+          <w:rFonts w:ascii="Consolas" w:eastAsia="Times New Roman" w:hAnsi="Consolas" w:cs="Times New Roman"/>
+          <w:color w:val="D4BFFF"/>
+          <w:sz w:val="24"/>
+          <w:szCs w:val="24"/>
+        </w:rPr>
+        <w:t>title</w:t>
+      </w:r>
+      <w:r>
+        <w:rPr>
+          <w:rFonts w:ascii="Consolas" w:eastAsia="Times New Roman" w:hAnsi="Consolas" w:cs="Times New Roman"/>
+          <w:color w:val="CBCCC6"/>
+          <w:sz w:val="24"/>
+          <w:szCs w:val="24"/>
+        </w:rPr>
+        <w:t xml:space="preserve">, </w:t>
+      </w:r>
+      <w:r>
+        <w:rPr>
+          <w:rFonts w:ascii="Consolas" w:eastAsia="Times New Roman" w:hAnsi="Consolas" w:cs="Times New Roman"/>
+          <w:color w:val="D4BFFF"/>
+          <w:sz w:val="24"/>
+          <w:szCs w:val="24"/>
+        </w:rPr>
+        <w:t>body</w:t>
+      </w:r>
+      <w:r>
+        <w:rPr>
+          <w:rFonts w:ascii="Consolas" w:eastAsia="Times New Roman" w:hAnsi="Consolas" w:cs="Times New Roman"/>
+          <w:color w:val="CBCCC6"/>
+          <w:sz w:val="24"/>
+          <w:szCs w:val="24"/>
+        </w:rPr>
+        <w:t xml:space="preserve">, </w:t>
+      </w:r>
+      <w:r>
+        <w:rPr>
+          <w:rFonts w:ascii="Consolas" w:eastAsia="Times New Roman" w:hAnsi="Consolas" w:cs="Times New Roman"/>
+          <w:color w:val="D4BFFF"/>
+          <w:sz w:val="24"/>
+          <w:szCs w:val="24"/>
+        </w:rPr>
+        <w:t>author</w:t>
+      </w:r>
+      <w:r>
+        <w:rPr>
+          <w:rFonts w:ascii="Consolas" w:eastAsia="Times New Roman" w:hAnsi="Consolas" w:cs="Times New Roman"/>
+          <w:color w:val="CBCCC6"/>
+          <w:sz w:val="24"/>
+          <w:szCs w:val="24"/>
+        </w:rPr>
+        <w:t>) {</w:t>
+      </w:r>
+    </w:p>
+    <w:p>
+      <w:pPr>
+        <w:shd w:val="clear" w:color="auto" w:fill="1F2430"/>
+        <w:spacing w:after="0" w:line="330" w:lineRule="atLeast"/>
+        <w:rPr>
+          <w:rFonts w:ascii="Consolas" w:eastAsia="Times New Roman" w:hAnsi="Consolas" w:cs="Times New Roman"/>
+          <w:color w:val="CBCCC6"/>
+          <w:sz w:val="24"/>
+          <w:szCs w:val="24"/>
+        </w:rPr>
+      </w:pPr>
+      <w:r>
+        <w:rPr>
+          <w:rFonts w:ascii="Consolas" w:eastAsia="Times New Roman" w:hAnsi="Consolas" w:cs="Times New Roman"/>
+          <w:color w:val="CBCCC6"/>
+          <w:sz w:val="24"/>
+          <w:szCs w:val="24"/>
+        </w:rPr>
+        <w:t xml:space="preserve">  </w:t>
+      </w:r>
+      <w:proofErr w:type="spellStart"/>
+      <w:proofErr w:type="gramStart"/>
+      <w:r>
+        <w:rPr>
+          <w:rFonts w:ascii="Consolas" w:eastAsia="Times New Roman" w:hAnsi="Consolas" w:cs="Times New Roman"/>
+          <w:i/>
+          <w:iCs/>
+          <w:color w:val="5CCFE6"/>
+          <w:sz w:val="24"/>
+          <w:szCs w:val="24"/>
+        </w:rPr>
+        <w:t>this</w:t>
+      </w:r>
+      <w:r>
+        <w:rPr>
+          <w:rFonts w:ascii="Consolas" w:eastAsia="Times New Roman" w:hAnsi="Consolas" w:cs="Times New Roman"/>
+          <w:color w:val="F29E74"/>
+          <w:sz w:val="24"/>
+          <w:szCs w:val="24"/>
+        </w:rPr>
+        <w:t>.</w:t>
+      </w:r>
+      <w:r>
+        <w:rPr>
+          <w:rFonts w:ascii="Consolas" w:eastAsia="Times New Roman" w:hAnsi="Consolas" w:cs="Times New Roman"/>
+          <w:color w:val="CBCCC6"/>
+          <w:sz w:val="24"/>
+          <w:szCs w:val="24"/>
+        </w:rPr>
+        <w:t>title</w:t>
+      </w:r>
+      <w:proofErr w:type="spellEnd"/>
+      <w:proofErr w:type="gramEnd"/>
+      <w:r>
+        <w:rPr>
+          <w:rFonts w:ascii="Consolas" w:eastAsia="Times New Roman" w:hAnsi="Consolas" w:cs="Times New Roman"/>
+          <w:color w:val="CBCCC6"/>
+          <w:sz w:val="24"/>
+          <w:szCs w:val="24"/>
+        </w:rPr>
+        <w:t xml:space="preserve"> </w:t>
+      </w:r>
+      <w:r>
+        <w:rPr>
+          <w:rFonts w:ascii="Consolas" w:eastAsia="Times New Roman" w:hAnsi="Consolas" w:cs="Times New Roman"/>
+          <w:color w:val="F29E74"/>
+          <w:sz w:val="24"/>
+          <w:szCs w:val="24"/>
+        </w:rPr>
+        <w:t>=</w:t>
+      </w:r>
+      <w:r>
+        <w:rPr>
+          <w:rFonts w:ascii="Consolas" w:eastAsia="Times New Roman" w:hAnsi="Consolas" w:cs="Times New Roman"/>
+          <w:color w:val="CBCCC6"/>
+          <w:sz w:val="24"/>
+          <w:szCs w:val="24"/>
+        </w:rPr>
+        <w:t xml:space="preserve"> title;</w:t>
+      </w:r>
+    </w:p>
+    <w:p>
+      <w:pPr>
+        <w:shd w:val="clear" w:color="auto" w:fill="1F2430"/>
+        <w:spacing w:after="0" w:line="330" w:lineRule="atLeast"/>
+        <w:rPr>
+          <w:rFonts w:ascii="Consolas" w:eastAsia="Times New Roman" w:hAnsi="Consolas" w:cs="Times New Roman"/>
+          <w:color w:val="CBCCC6"/>
+          <w:sz w:val="24"/>
+          <w:szCs w:val="24"/>
+        </w:rPr>
+      </w:pPr>
+      <w:r>
+        <w:rPr>
+          <w:rFonts w:ascii="Consolas" w:eastAsia="Times New Roman" w:hAnsi="Consolas" w:cs="Times New Roman"/>
+          <w:color w:val="CBCCC6"/>
+          <w:sz w:val="24"/>
+          <w:szCs w:val="24"/>
+        </w:rPr>
+        <w:t xml:space="preserve">  </w:t>
+      </w:r>
+      <w:proofErr w:type="spellStart"/>
+      <w:proofErr w:type="gramStart"/>
+      <w:r>
+        <w:rPr>
+          <w:rFonts w:ascii="Consolas" w:eastAsia="Times New Roman" w:hAnsi="Consolas" w:cs="Times New Roman"/>
+          <w:i/>
+          <w:iCs/>
+          <w:color w:val="5CCFE6"/>
+          <w:sz w:val="24"/>
+          <w:szCs w:val="24"/>
+        </w:rPr>
+        <w:t>this</w:t>
+      </w:r>
+      <w:r>
+        <w:rPr>
+          <w:rFonts w:ascii="Consolas" w:eastAsia="Times New Roman" w:hAnsi="Consolas" w:cs="Times New Roman"/>
+          <w:color w:val="F29E74"/>
+          <w:sz w:val="24"/>
+          <w:szCs w:val="24"/>
+        </w:rPr>
+        <w:t>.</w:t>
+      </w:r>
+      <w:r>
+        <w:rPr>
+          <w:rFonts w:ascii="Consolas" w:eastAsia="Times New Roman" w:hAnsi="Consolas" w:cs="Times New Roman"/>
+          <w:color w:val="CBCCC6"/>
+          <w:sz w:val="24"/>
+          <w:szCs w:val="24"/>
+        </w:rPr>
+        <w:t>body</w:t>
+      </w:r>
+      <w:proofErr w:type="spellEnd"/>
+      <w:proofErr w:type="gramEnd"/>
+      <w:r>
+        <w:rPr>
+          <w:rFonts w:ascii="Consolas" w:eastAsia="Times New Roman" w:hAnsi="Consolas" w:cs="Times New Roman"/>
+          <w:color w:val="CBCCC6"/>
+          <w:sz w:val="24"/>
+          <w:szCs w:val="24"/>
+        </w:rPr>
+        <w:t xml:space="preserve"> </w:t>
+      </w:r>
+      <w:r>
+        <w:rPr>
+          <w:rFonts w:ascii="Consolas" w:eastAsia="Times New Roman" w:hAnsi="Consolas" w:cs="Times New Roman"/>
+          <w:color w:val="F29E74"/>
+          <w:sz w:val="24"/>
+          <w:szCs w:val="24"/>
+        </w:rPr>
+        <w:t>=</w:t>
+      </w:r>
+      <w:r>
+        <w:rPr>
+          <w:rFonts w:ascii="Consolas" w:eastAsia="Times New Roman" w:hAnsi="Consolas" w:cs="Times New Roman"/>
+          <w:color w:val="CBCCC6"/>
+          <w:sz w:val="24"/>
+          <w:szCs w:val="24"/>
+        </w:rPr>
+        <w:t xml:space="preserve"> body;</w:t>
+      </w:r>
+    </w:p>
+    <w:p>
+      <w:pPr>
+        <w:shd w:val="clear" w:color="auto" w:fill="1F2430"/>
+        <w:spacing w:after="0" w:line="330" w:lineRule="atLeast"/>
+        <w:rPr>
+          <w:rFonts w:ascii="Consolas" w:eastAsia="Times New Roman" w:hAnsi="Consolas" w:cs="Times New Roman"/>
+          <w:color w:val="CBCCC6"/>
+          <w:sz w:val="24"/>
+          <w:szCs w:val="24"/>
+        </w:rPr>
+      </w:pPr>
+      <w:r>
+        <w:rPr>
+          <w:rFonts w:ascii="Consolas" w:eastAsia="Times New Roman" w:hAnsi="Consolas" w:cs="Times New Roman"/>
+          <w:color w:val="CBCCC6"/>
+          <w:sz w:val="24"/>
+          <w:szCs w:val="24"/>
+        </w:rPr>
+        <w:t xml:space="preserve">  </w:t>
+      </w:r>
+      <w:proofErr w:type="spellStart"/>
+      <w:proofErr w:type="gramStart"/>
+      <w:r>
+        <w:rPr>
+          <w:rFonts w:ascii="Consolas" w:eastAsia="Times New Roman" w:hAnsi="Consolas" w:cs="Times New Roman"/>
+          <w:i/>
+          <w:iCs/>
+          <w:color w:val="5CCFE6"/>
+          <w:sz w:val="24"/>
+          <w:szCs w:val="24"/>
+        </w:rPr>
+        <w:t>this</w:t>
+      </w:r>
+      <w:r>
+        <w:rPr>
+          <w:rFonts w:ascii="Consolas" w:eastAsia="Times New Roman" w:hAnsi="Consolas" w:cs="Times New Roman"/>
+          <w:color w:val="F29E74"/>
+          <w:sz w:val="24"/>
+          <w:szCs w:val="24"/>
+        </w:rPr>
+        <w:t>.</w:t>
+      </w:r>
+      <w:r>
+        <w:rPr>
+          <w:rFonts w:ascii="Consolas" w:eastAsia="Times New Roman" w:hAnsi="Consolas" w:cs="Times New Roman"/>
+          <w:color w:val="CBCCC6"/>
+          <w:sz w:val="24"/>
+          <w:szCs w:val="24"/>
+        </w:rPr>
+        <w:t>author</w:t>
+      </w:r>
+      <w:proofErr w:type="spellEnd"/>
+      <w:proofErr w:type="gramEnd"/>
+      <w:r>
+        <w:rPr>
+          <w:rFonts w:ascii="Consolas" w:eastAsia="Times New Roman" w:hAnsi="Consolas" w:cs="Times New Roman"/>
+          <w:color w:val="CBCCC6"/>
+          <w:sz w:val="24"/>
+          <w:szCs w:val="24"/>
+        </w:rPr>
+        <w:t xml:space="preserve"> </w:t>
+      </w:r>
+      <w:r>
+        <w:rPr>
+          <w:rFonts w:ascii="Consolas" w:eastAsia="Times New Roman" w:hAnsi="Consolas" w:cs="Times New Roman"/>
+          <w:color w:val="F29E74"/>
+          <w:sz w:val="24"/>
+          <w:szCs w:val="24"/>
+        </w:rPr>
+        <w:t>=</w:t>
+      </w:r>
+      <w:r>
+        <w:rPr>
+          <w:rFonts w:ascii="Consolas" w:eastAsia="Times New Roman" w:hAnsi="Consolas" w:cs="Times New Roman"/>
+          <w:color w:val="CBCCC6"/>
+          <w:sz w:val="24"/>
+          <w:szCs w:val="24"/>
+        </w:rPr>
+        <w:t xml:space="preserve"> author;</w:t>
+      </w:r>
+    </w:p>
+    <w:p>
+      <w:pPr>
+        <w:shd w:val="clear" w:color="auto" w:fill="1F2430"/>
+        <w:spacing w:after="0" w:line="330" w:lineRule="atLeast"/>
+        <w:rPr>
+          <w:rFonts w:ascii="Consolas" w:eastAsia="Times New Roman" w:hAnsi="Consolas" w:cs="Times New Roman"/>
+          <w:color w:val="CBCCC6"/>
+          <w:sz w:val="24"/>
+          <w:szCs w:val="24"/>
+        </w:rPr>
+      </w:pPr>
+      <w:r>
+        <w:rPr>
+          <w:rFonts w:ascii="Consolas" w:eastAsia="Times New Roman" w:hAnsi="Consolas" w:cs="Times New Roman"/>
+          <w:color w:val="CBCCC6"/>
+          <w:sz w:val="24"/>
+          <w:szCs w:val="24"/>
+        </w:rPr>
+        <w:t xml:space="preserve">  </w:t>
+      </w:r>
+      <w:proofErr w:type="spellStart"/>
+      <w:proofErr w:type="gramStart"/>
+      <w:r>
+        <w:rPr>
+          <w:rFonts w:ascii="Consolas" w:eastAsia="Times New Roman" w:hAnsi="Consolas" w:cs="Times New Roman"/>
+          <w:i/>
+          <w:iCs/>
+          <w:color w:val="5CCFE6"/>
+          <w:sz w:val="24"/>
+          <w:szCs w:val="24"/>
+        </w:rPr>
+        <w:t>this</w:t>
+      </w:r>
+      <w:r>
+        <w:rPr>
+          <w:rFonts w:ascii="Consolas" w:eastAsia="Times New Roman" w:hAnsi="Consolas" w:cs="Times New Roman"/>
+          <w:color w:val="F29E74"/>
+          <w:sz w:val="24"/>
+          <w:szCs w:val="24"/>
+        </w:rPr>
+        <w:t>.</w:t>
+      </w:r>
+      <w:r>
+        <w:rPr>
+          <w:rFonts w:ascii="Consolas" w:eastAsia="Times New Roman" w:hAnsi="Consolas" w:cs="Times New Roman"/>
+          <w:color w:val="CBCCC6"/>
+          <w:sz w:val="24"/>
+          <w:szCs w:val="24"/>
+        </w:rPr>
+        <w:t>views</w:t>
+      </w:r>
+      <w:proofErr w:type="spellEnd"/>
+      <w:proofErr w:type="gramEnd"/>
+      <w:r>
+        <w:rPr>
+          <w:rFonts w:ascii="Consolas" w:eastAsia="Times New Roman" w:hAnsi="Consolas" w:cs="Times New Roman"/>
+          <w:color w:val="CBCCC6"/>
+          <w:sz w:val="24"/>
+          <w:szCs w:val="24"/>
+        </w:rPr>
+        <w:t xml:space="preserve"> </w:t>
+      </w:r>
+      <w:r>
+        <w:rPr>
+          <w:rFonts w:ascii="Consolas" w:eastAsia="Times New Roman" w:hAnsi="Consolas" w:cs="Times New Roman"/>
+          <w:color w:val="F29E74"/>
+          <w:sz w:val="24"/>
+          <w:szCs w:val="24"/>
+        </w:rPr>
+        <w:t>=</w:t>
+      </w:r>
+      <w:r>
+        <w:rPr>
+          <w:rFonts w:ascii="Consolas" w:eastAsia="Times New Roman" w:hAnsi="Consolas" w:cs="Times New Roman"/>
+          <w:color w:val="CBCCC6"/>
+          <w:sz w:val="24"/>
+          <w:szCs w:val="24"/>
+        </w:rPr>
+        <w:t xml:space="preserve"> </w:t>
+      </w:r>
+      <w:r>
+        <w:rPr>
+          <w:rFonts w:ascii="Consolas" w:eastAsia="Times New Roman" w:hAnsi="Consolas" w:cs="Times New Roman"/>
+          <w:color w:val="FFCC66"/>
+          <w:sz w:val="24"/>
+          <w:szCs w:val="24"/>
+        </w:rPr>
+        <w:t>0</w:t>
+      </w:r>
+      <w:r>
+        <w:rPr>
+          <w:rFonts w:ascii="Consolas" w:eastAsia="Times New Roman" w:hAnsi="Consolas" w:cs="Times New Roman"/>
+          <w:color w:val="CBCCC6"/>
+          <w:sz w:val="24"/>
+          <w:szCs w:val="24"/>
+        </w:rPr>
+        <w:t>;</w:t>
+      </w:r>
+    </w:p>
+    <w:p>
+      <w:pPr>
+        <w:shd w:val="clear" w:color="auto" w:fill="1F2430"/>
+        <w:spacing w:after="0" w:line="330" w:lineRule="atLeast"/>
+        <w:rPr>
+          <w:rFonts w:ascii="Consolas" w:eastAsia="Times New Roman" w:hAnsi="Consolas" w:cs="Times New Roman"/>
+          <w:color w:val="CBCCC6"/>
+          <w:sz w:val="24"/>
+          <w:szCs w:val="24"/>
+        </w:rPr>
+      </w:pPr>
+      <w:r>
+        <w:rPr>
+          <w:rFonts w:ascii="Consolas" w:eastAsia="Times New Roman" w:hAnsi="Consolas" w:cs="Times New Roman"/>
+          <w:color w:val="CBCCC6"/>
+          <w:sz w:val="24"/>
+          <w:szCs w:val="24"/>
+        </w:rPr>
+        <w:t xml:space="preserve">  </w:t>
+      </w:r>
+      <w:proofErr w:type="spellStart"/>
+      <w:proofErr w:type="gramStart"/>
+      <w:r>
+        <w:rPr>
+          <w:rFonts w:ascii="Consolas" w:eastAsia="Times New Roman" w:hAnsi="Consolas" w:cs="Times New Roman"/>
+          <w:i/>
+          <w:iCs/>
+          <w:color w:val="5CCFE6"/>
+          <w:sz w:val="24"/>
+          <w:szCs w:val="24"/>
+        </w:rPr>
+        <w:t>this</w:t>
+      </w:r>
+      <w:r>
+        <w:rPr>
+          <w:rFonts w:ascii="Consolas" w:eastAsia="Times New Roman" w:hAnsi="Consolas" w:cs="Times New Roman"/>
+          <w:color w:val="F29E74"/>
+          <w:sz w:val="24"/>
+          <w:szCs w:val="24"/>
+        </w:rPr>
+        <w:t>.</w:t>
+      </w:r>
+      <w:r>
+        <w:rPr>
+          <w:rFonts w:ascii="Consolas" w:eastAsia="Times New Roman" w:hAnsi="Consolas" w:cs="Times New Roman"/>
+          <w:color w:val="CBCCC6"/>
+          <w:sz w:val="24"/>
+          <w:szCs w:val="24"/>
+        </w:rPr>
+        <w:t>comments</w:t>
+      </w:r>
+      <w:proofErr w:type="spellEnd"/>
+      <w:proofErr w:type="gramEnd"/>
+      <w:r>
+        <w:rPr>
+          <w:rFonts w:ascii="Consolas" w:eastAsia="Times New Roman" w:hAnsi="Consolas" w:cs="Times New Roman"/>
+          <w:color w:val="CBCCC6"/>
+          <w:sz w:val="24"/>
+          <w:szCs w:val="24"/>
+        </w:rPr>
+        <w:t xml:space="preserve"> </w:t>
+      </w:r>
+      <w:r>
+        <w:rPr>
+          <w:rFonts w:ascii="Consolas" w:eastAsia="Times New Roman" w:hAnsi="Consolas" w:cs="Times New Roman"/>
+          <w:color w:val="F29E74"/>
+          <w:sz w:val="24"/>
+          <w:szCs w:val="24"/>
+        </w:rPr>
+        <w:t>=</w:t>
+      </w:r>
+      <w:r>
+        <w:rPr>
+          <w:rFonts w:ascii="Consolas" w:eastAsia="Times New Roman" w:hAnsi="Consolas" w:cs="Times New Roman"/>
+          <w:color w:val="CBCCC6"/>
+          <w:sz w:val="24"/>
+          <w:szCs w:val="24"/>
+        </w:rPr>
+        <w:t xml:space="preserve"> [];</w:t>
+      </w:r>
+    </w:p>
+    <w:p>
+      <w:pPr>
+        <w:shd w:val="clear" w:color="auto" w:fill="1F2430"/>
+        <w:spacing w:after="0" w:line="330" w:lineRule="atLeast"/>
+        <w:rPr>
+          <w:rFonts w:ascii="Consolas" w:eastAsia="Times New Roman" w:hAnsi="Consolas" w:cs="Times New Roman"/>
+          <w:color w:val="CBCCC6"/>
+          <w:sz w:val="24"/>
+          <w:szCs w:val="24"/>
+        </w:rPr>
+      </w:pPr>
+      <w:r>
+        <w:rPr>
+          <w:rFonts w:ascii="Consolas" w:eastAsia="Times New Roman" w:hAnsi="Consolas" w:cs="Times New Roman"/>
+          <w:color w:val="CBCCC6"/>
+          <w:sz w:val="24"/>
+          <w:szCs w:val="24"/>
+        </w:rPr>
+        <w:t xml:space="preserve">  </w:t>
+      </w:r>
+      <w:proofErr w:type="spellStart"/>
+      <w:proofErr w:type="gramStart"/>
+      <w:r>
+        <w:rPr>
+          <w:rFonts w:ascii="Consolas" w:eastAsia="Times New Roman" w:hAnsi="Consolas" w:cs="Times New Roman"/>
+          <w:i/>
+          <w:iCs/>
+          <w:color w:val="5CCFE6"/>
+          <w:sz w:val="24"/>
+          <w:szCs w:val="24"/>
+        </w:rPr>
+        <w:t>this</w:t>
+      </w:r>
+      <w:r>
+        <w:rPr>
+          <w:rFonts w:ascii="Consolas" w:eastAsia="Times New Roman" w:hAnsi="Consolas" w:cs="Times New Roman"/>
+          <w:color w:val="F29E74"/>
+          <w:sz w:val="24"/>
+          <w:szCs w:val="24"/>
+        </w:rPr>
+        <w:t>.</w:t>
+      </w:r>
+      <w:r>
+        <w:rPr>
+          <w:rFonts w:ascii="Consolas" w:eastAsia="Times New Roman" w:hAnsi="Consolas" w:cs="Times New Roman"/>
+          <w:color w:val="CBCCC6"/>
+          <w:sz w:val="24"/>
+          <w:szCs w:val="24"/>
+        </w:rPr>
+        <w:t>isLive</w:t>
+      </w:r>
+      <w:proofErr w:type="spellEnd"/>
+      <w:proofErr w:type="gramEnd"/>
+      <w:r>
+        <w:rPr>
+          <w:rFonts w:ascii="Consolas" w:eastAsia="Times New Roman" w:hAnsi="Consolas" w:cs="Times New Roman"/>
+          <w:color w:val="CBCCC6"/>
+          <w:sz w:val="24"/>
+          <w:szCs w:val="24"/>
+        </w:rPr>
+        <w:t xml:space="preserve"> </w:t>
+      </w:r>
+      <w:r>
+        <w:rPr>
+          <w:rFonts w:ascii="Consolas" w:eastAsia="Times New Roman" w:hAnsi="Consolas" w:cs="Times New Roman"/>
+          <w:color w:val="F29E74"/>
+          <w:sz w:val="24"/>
+          <w:szCs w:val="24"/>
+        </w:rPr>
+        <w:t>=</w:t>
+      </w:r>
+      <w:r>
+        <w:rPr>
+          <w:rFonts w:ascii="Consolas" w:eastAsia="Times New Roman" w:hAnsi="Consolas" w:cs="Times New Roman"/>
+          <w:color w:val="CBCCC6"/>
+          <w:sz w:val="24"/>
+          <w:szCs w:val="24"/>
+        </w:rPr>
+        <w:t xml:space="preserve"> </w:t>
+      </w:r>
+      <w:r>
+        <w:rPr>
+          <w:rFonts w:ascii="Consolas" w:eastAsia="Times New Roman" w:hAnsi="Consolas" w:cs="Times New Roman"/>
+          <w:color w:val="FFCC66"/>
+          <w:sz w:val="24"/>
+          <w:szCs w:val="24"/>
+        </w:rPr>
+        <w:t>false</w:t>
+      </w:r>
+      <w:r>
+        <w:rPr>
+          <w:rFonts w:ascii="Consolas" w:eastAsia="Times New Roman" w:hAnsi="Consolas" w:cs="Times New Roman"/>
+          <w:color w:val="CBCCC6"/>
+          <w:sz w:val="24"/>
+          <w:szCs w:val="24"/>
+        </w:rPr>
+        <w:t>;</w:t>
+      </w:r>
+    </w:p>
+    <w:p>
+      <w:pPr>
+        <w:shd w:val="clear" w:color="auto" w:fill="1F2430"/>
+        <w:spacing w:after="0" w:line="330" w:lineRule="atLeast"/>
+        <w:rPr>
+          <w:rFonts w:ascii="Consolas" w:eastAsia="Times New Roman" w:hAnsi="Consolas" w:cs="Times New Roman"/>
+          <w:color w:val="CBCCC6"/>
+          <w:sz w:val="24"/>
+          <w:szCs w:val="24"/>
+        </w:rPr>
+      </w:pPr>
+      <w:r>
+        <w:rPr>
+          <w:rFonts w:ascii="Consolas" w:eastAsia="Times New Roman" w:hAnsi="Consolas" w:cs="Times New Roman"/>
+          <w:color w:val="CBCCC6"/>
+          <w:sz w:val="24"/>
+          <w:szCs w:val="24"/>
+        </w:rPr>
+        <w:t>}</w:t>
+      </w:r>
+    </w:p>
+    <w:p>
+      <w:pPr>
+        <w:shd w:val="clear" w:color="auto" w:fill="1F2430"/>
+        <w:spacing w:after="0" w:line="330" w:lineRule="atLeast"/>
+        <w:rPr>
+          <w:rFonts w:ascii="Consolas" w:eastAsia="Times New Roman" w:hAnsi="Consolas" w:cs="Times New Roman"/>
+          <w:color w:val="CBCCC6"/>
+          <w:sz w:val="24"/>
+          <w:szCs w:val="24"/>
+        </w:rPr>
+      </w:pPr>
+    </w:p>
+    <w:p>
+      <w:pPr>
+        <w:shd w:val="clear" w:color="auto" w:fill="1F2430"/>
+        <w:spacing w:after="0" w:line="330" w:lineRule="atLeast"/>
+        <w:rPr>
+          <w:rFonts w:ascii="Consolas" w:eastAsia="Times New Roman" w:hAnsi="Consolas" w:cs="Times New Roman"/>
+          <w:color w:val="CBCCC6"/>
+          <w:sz w:val="24"/>
+          <w:szCs w:val="24"/>
+        </w:rPr>
+      </w:pPr>
+      <w:r>
+        <w:rPr>
+          <w:rFonts w:ascii="Consolas" w:eastAsia="Times New Roman" w:hAnsi="Consolas" w:cs="Times New Roman"/>
+          <w:color w:val="FFA759"/>
+          <w:sz w:val="24"/>
+          <w:szCs w:val="24"/>
+        </w:rPr>
+        <w:t>let</w:t>
+      </w:r>
+      <w:r>
+        <w:rPr>
+          <w:rFonts w:ascii="Consolas" w:eastAsia="Times New Roman" w:hAnsi="Consolas" w:cs="Times New Roman"/>
+          <w:color w:val="CBCCC6"/>
+          <w:sz w:val="24"/>
+          <w:szCs w:val="24"/>
+        </w:rPr>
+        <w:t xml:space="preserve"> post </w:t>
+      </w:r>
+      <w:r>
+        <w:rPr>
+          <w:rFonts w:ascii="Consolas" w:eastAsia="Times New Roman" w:hAnsi="Consolas" w:cs="Times New Roman"/>
+          <w:color w:val="F29E74"/>
+          <w:sz w:val="24"/>
+          <w:szCs w:val="24"/>
+        </w:rPr>
+        <w:t>=</w:t>
+      </w:r>
+      <w:r>
+        <w:rPr>
+          <w:rFonts w:ascii="Consolas" w:eastAsia="Times New Roman" w:hAnsi="Consolas" w:cs="Times New Roman"/>
+          <w:color w:val="CBCCC6"/>
+          <w:sz w:val="24"/>
+          <w:szCs w:val="24"/>
+        </w:rPr>
+        <w:t xml:space="preserve"> </w:t>
+      </w:r>
+      <w:r>
+        <w:rPr>
+          <w:rFonts w:ascii="Consolas" w:eastAsia="Times New Roman" w:hAnsi="Consolas" w:cs="Times New Roman"/>
+          <w:color w:val="F29E74"/>
+          <w:sz w:val="24"/>
+          <w:szCs w:val="24"/>
+        </w:rPr>
+        <w:t>new</w:t>
+      </w:r>
+      <w:r>
+        <w:rPr>
+          <w:rFonts w:ascii="Consolas" w:eastAsia="Times New Roman" w:hAnsi="Consolas" w:cs="Times New Roman"/>
+          <w:color w:val="CBCCC6"/>
+          <w:sz w:val="24"/>
+          <w:szCs w:val="24"/>
+        </w:rPr>
+        <w:t xml:space="preserve"> </w:t>
+      </w:r>
+      <w:proofErr w:type="gramStart"/>
+      <w:r>
+        <w:rPr>
+          <w:rFonts w:ascii="Consolas" w:eastAsia="Times New Roman" w:hAnsi="Consolas" w:cs="Times New Roman"/>
+          <w:color w:val="73D0FF"/>
+          <w:sz w:val="24"/>
+          <w:szCs w:val="24"/>
+        </w:rPr>
+        <w:t>Post</w:t>
+      </w:r>
+      <w:r>
+        <w:rPr>
+          <w:rFonts w:ascii="Consolas" w:eastAsia="Times New Roman" w:hAnsi="Consolas" w:cs="Times New Roman"/>
+          <w:color w:val="CBCCC6"/>
+          <w:sz w:val="24"/>
+          <w:szCs w:val="24"/>
+        </w:rPr>
+        <w:t>(</w:t>
+      </w:r>
+      <w:proofErr w:type="gramEnd"/>
+      <w:r>
+        <w:rPr>
+          <w:rFonts w:ascii="Consolas" w:eastAsia="Times New Roman" w:hAnsi="Consolas" w:cs="Times New Roman"/>
+          <w:color w:val="BAE67E"/>
+          <w:sz w:val="24"/>
+          <w:szCs w:val="24"/>
+        </w:rPr>
+        <w:t>"a"</w:t>
+      </w:r>
+      <w:r>
+        <w:rPr>
+          <w:rFonts w:ascii="Consolas" w:eastAsia="Times New Roman" w:hAnsi="Consolas" w:cs="Times New Roman"/>
+          <w:color w:val="CBCCC6"/>
+          <w:sz w:val="24"/>
+          <w:szCs w:val="24"/>
+        </w:rPr>
+        <w:t xml:space="preserve">, </w:t>
+      </w:r>
+      <w:r>
+        <w:rPr>
+          <w:rFonts w:ascii="Consolas" w:eastAsia="Times New Roman" w:hAnsi="Consolas" w:cs="Times New Roman"/>
+          <w:color w:val="BAE67E"/>
+          <w:sz w:val="24"/>
+          <w:szCs w:val="24"/>
+        </w:rPr>
+        <w:t>"b"</w:t>
+      </w:r>
+      <w:r>
+        <w:rPr>
+          <w:rFonts w:ascii="Consolas" w:eastAsia="Times New Roman" w:hAnsi="Consolas" w:cs="Times New Roman"/>
+          <w:color w:val="CBCCC6"/>
+          <w:sz w:val="24"/>
+          <w:szCs w:val="24"/>
+        </w:rPr>
+        <w:t xml:space="preserve">, </w:t>
+      </w:r>
+      <w:r>
+        <w:rPr>
+          <w:rFonts w:ascii="Consolas" w:eastAsia="Times New Roman" w:hAnsi="Consolas" w:cs="Times New Roman"/>
+          <w:color w:val="BAE67E"/>
+          <w:sz w:val="24"/>
+          <w:szCs w:val="24"/>
+        </w:rPr>
+        <w:t>"c"</w:t>
+      </w:r>
+      <w:r>
+        <w:rPr>
+          <w:rFonts w:ascii="Consolas" w:eastAsia="Times New Roman" w:hAnsi="Consolas" w:cs="Times New Roman"/>
+          <w:color w:val="CBCCC6"/>
+          <w:sz w:val="24"/>
+          <w:szCs w:val="24"/>
+        </w:rPr>
+        <w:t>);</w:t>
+      </w:r>
+    </w:p>
+    <w:p>
+      <w:pPr>
+        <w:shd w:val="clear" w:color="auto" w:fill="1F2430"/>
+        <w:spacing w:after="0" w:line="330" w:lineRule="atLeast"/>
+        <w:rPr>
+          <w:rFonts w:ascii="Consolas" w:eastAsia="Times New Roman" w:hAnsi="Consolas" w:cs="Times New Roman"/>
+          <w:color w:val="CBCCC6"/>
+          <w:sz w:val="24"/>
+          <w:szCs w:val="24"/>
+        </w:rPr>
+      </w:pPr>
+      <w:r>
+        <w:rPr>
+          <w:rFonts w:ascii="Consolas" w:eastAsia="Times New Roman" w:hAnsi="Consolas" w:cs="Times New Roman"/>
+          <w:color w:val="5CCFE6"/>
+          <w:sz w:val="24"/>
+          <w:szCs w:val="24"/>
+        </w:rPr>
+        <w:lastRenderedPageBreak/>
+        <w:t>console</w:t>
+      </w:r>
+      <w:r>
+        <w:rPr>
+          <w:rFonts w:ascii="Consolas" w:eastAsia="Times New Roman" w:hAnsi="Consolas" w:cs="Times New Roman"/>
+          <w:color w:val="F29E74"/>
+          <w:sz w:val="24"/>
+          <w:szCs w:val="24"/>
+        </w:rPr>
+        <w:t>.</w:t>
+      </w:r>
+      <w:r>
+        <w:rPr>
+          <w:rFonts w:ascii="Consolas" w:eastAsia="Times New Roman" w:hAnsi="Consolas" w:cs="Times New Roman"/>
+          <w:color w:val="F28779"/>
+          <w:sz w:val="24"/>
+          <w:szCs w:val="24"/>
+        </w:rPr>
+        <w:t>log</w:t>
+      </w:r>
+      <w:r>
+        <w:rPr>
+          <w:rFonts w:ascii="Consolas" w:eastAsia="Times New Roman" w:hAnsi="Consolas" w:cs="Times New Roman"/>
+          <w:color w:val="CBCCC6"/>
+          <w:sz w:val="24"/>
+          <w:szCs w:val="24"/>
+        </w:rPr>
+        <w:t xml:space="preserve">(post); </w:t>
+      </w:r>
+      <w:r>
+        <w:rPr>
+          <w:rFonts w:ascii="Consolas" w:eastAsia="Times New Roman" w:hAnsi="Consolas" w:cs="Times New Roman"/>
+          <w:i/>
+          <w:iCs/>
+          <w:color w:val="5C6773"/>
+          <w:sz w:val="24"/>
+          <w:szCs w:val="24"/>
+        </w:rPr>
+        <w:t xml:space="preserve">//Post {title: "a", body: "b", author: "c", views: 0, comments: </w:t>
+      </w:r>
+      <w:proofErr w:type="gramStart"/>
+      <w:r>
+        <w:rPr>
+          <w:rFonts w:ascii="Consolas" w:eastAsia="Times New Roman" w:hAnsi="Consolas" w:cs="Times New Roman"/>
+          <w:i/>
+          <w:iCs/>
+          <w:color w:val="5C6773"/>
+          <w:sz w:val="24"/>
+          <w:szCs w:val="24"/>
+        </w:rPr>
+        <w:t>Array(</w:t>
+      </w:r>
+      <w:proofErr w:type="gramEnd"/>
+      <w:r>
+        <w:rPr>
+          <w:rFonts w:ascii="Consolas" w:eastAsia="Times New Roman" w:hAnsi="Consolas" w:cs="Times New Roman"/>
+          <w:i/>
+          <w:iCs/>
+          <w:color w:val="5C6773"/>
+          <w:sz w:val="24"/>
+          <w:szCs w:val="24"/>
+        </w:rPr>
+        <w:t>0), …}</w:t>
+      </w:r>
+    </w:p>
+    <w:p>
+      <w:pPr>
+        <w:spacing w:after="0" w:line="0" w:lineRule="atLeast"/>
+      </w:pPr>
+    </w:p>
+    <w:p>
+      <w:pPr>
+        <w:spacing w:after="0" w:line="0" w:lineRule="atLeast"/>
+      </w:pPr>
+      <w:r>
+        <w:rPr>
+          <w:b/>
+          <w:color w:val="FF0000"/>
+          <w:u w:val="single"/>
+        </w:rPr>
+        <w:t xml:space="preserve">Exercise </w:t>
+      </w:r>
+      <w:r>
+        <w:rPr>
+          <w:b/>
+          <w:color w:val="FF0000"/>
+          <w:u w:val="single"/>
+        </w:rPr>
+        <w:t>6</w:t>
+      </w:r>
+      <w:r>
+        <w:rPr>
+          <w:b/>
+          <w:color w:val="FF0000"/>
+          <w:u w:val="single"/>
+        </w:rPr>
+        <w:t xml:space="preserve"> – </w:t>
+      </w:r>
+      <w:r>
+        <w:rPr>
+          <w:b/>
+          <w:color w:val="FF0000"/>
+          <w:u w:val="single"/>
+        </w:rPr>
+        <w:t>Price Range</w:t>
+      </w:r>
+      <w:r>
+        <w:t>:</w:t>
+      </w:r>
+    </w:p>
+    <w:p>
+      <w:pPr>
+        <w:spacing w:after="0" w:line="0" w:lineRule="atLeast"/>
+      </w:pPr>
+      <w:r>
+        <w:t>Create an object of price range that contain three type “Inexpensive”, “Moderate”, and “Expensive”. Also, the object is able to filter.</w:t>
+      </w:r>
+    </w:p>
+    <w:p>
+      <w:pPr>
+        <w:spacing w:after="0" w:line="0" w:lineRule="atLeast"/>
+      </w:pPr>
+    </w:p>
+    <w:p>
+      <w:pPr>
+        <w:spacing w:after="0" w:line="0" w:lineRule="atLeast"/>
+      </w:pPr>
+      <w:r>
+        <w:rPr>
+          <w:b/>
+          <w:u w:val="single"/>
+        </w:rPr>
+        <w:t>Solution</w:t>
+      </w:r>
+      <w:r>
+        <w:t>:</w:t>
+      </w:r>
+    </w:p>
+    <w:p>
+      <w:pPr>
+        <w:shd w:val="clear" w:color="auto" w:fill="1F2430"/>
+        <w:spacing w:after="0" w:line="330" w:lineRule="atLeast"/>
+        <w:rPr>
+          <w:rFonts w:ascii="Consolas" w:eastAsia="Times New Roman" w:hAnsi="Consolas" w:cs="Times New Roman"/>
+          <w:color w:val="CBCCC6"/>
+          <w:sz w:val="24"/>
+          <w:szCs w:val="24"/>
+        </w:rPr>
+      </w:pPr>
+      <w:r>
+        <w:rPr>
+          <w:rFonts w:ascii="Consolas" w:eastAsia="Times New Roman" w:hAnsi="Consolas" w:cs="Times New Roman"/>
+          <w:color w:val="FFA759"/>
+          <w:sz w:val="24"/>
+          <w:szCs w:val="24"/>
+        </w:rPr>
+        <w:t>let</w:t>
+      </w:r>
+      <w:r>
+        <w:rPr>
+          <w:rFonts w:ascii="Consolas" w:eastAsia="Times New Roman" w:hAnsi="Consolas" w:cs="Times New Roman"/>
+          <w:color w:val="CBCCC6"/>
+          <w:sz w:val="24"/>
+          <w:szCs w:val="24"/>
+        </w:rPr>
+        <w:t xml:space="preserve"> </w:t>
+      </w:r>
+      <w:proofErr w:type="spellStart"/>
+      <w:r>
+        <w:rPr>
+          <w:rFonts w:ascii="Consolas" w:eastAsia="Times New Roman" w:hAnsi="Consolas" w:cs="Times New Roman"/>
+          <w:color w:val="CBCCC6"/>
+          <w:sz w:val="24"/>
+          <w:szCs w:val="24"/>
+        </w:rPr>
+        <w:t>priceRange</w:t>
+      </w:r>
+      <w:proofErr w:type="spellEnd"/>
+      <w:r>
+        <w:rPr>
+          <w:rFonts w:ascii="Consolas" w:eastAsia="Times New Roman" w:hAnsi="Consolas" w:cs="Times New Roman"/>
+          <w:color w:val="CBCCC6"/>
+          <w:sz w:val="24"/>
+          <w:szCs w:val="24"/>
+        </w:rPr>
+        <w:t xml:space="preserve"> </w:t>
+      </w:r>
+      <w:r>
+        <w:rPr>
+          <w:rFonts w:ascii="Consolas" w:eastAsia="Times New Roman" w:hAnsi="Consolas" w:cs="Times New Roman"/>
+          <w:color w:val="F29E74"/>
+          <w:sz w:val="24"/>
+          <w:szCs w:val="24"/>
+        </w:rPr>
+        <w:t>=</w:t>
+      </w:r>
+      <w:r>
+        <w:rPr>
+          <w:rFonts w:ascii="Consolas" w:eastAsia="Times New Roman" w:hAnsi="Consolas" w:cs="Times New Roman"/>
+          <w:color w:val="CBCCC6"/>
+          <w:sz w:val="24"/>
+          <w:szCs w:val="24"/>
+        </w:rPr>
+        <w:t xml:space="preserve"> [</w:t>
+      </w:r>
+    </w:p>
+    <w:p>
+      <w:pPr>
+        <w:shd w:val="clear" w:color="auto" w:fill="1F2430"/>
+        <w:spacing w:after="0" w:line="330" w:lineRule="atLeast"/>
+        <w:rPr>
+          <w:rFonts w:ascii="Consolas" w:eastAsia="Times New Roman" w:hAnsi="Consolas" w:cs="Times New Roman"/>
+          <w:color w:val="CBCCC6"/>
+        </w:rPr>
+      </w:pPr>
+      <w:r>
+        <w:rPr>
+          <w:rFonts w:ascii="Consolas" w:eastAsia="Times New Roman" w:hAnsi="Consolas" w:cs="Times New Roman"/>
+          <w:color w:val="CBCCC6"/>
+        </w:rPr>
+        <w:t xml:space="preserve">  </w:t>
+      </w:r>
+      <w:proofErr w:type="gramStart"/>
+      <w:r>
+        <w:rPr>
+          <w:rFonts w:ascii="Consolas" w:eastAsia="Times New Roman" w:hAnsi="Consolas" w:cs="Times New Roman"/>
+          <w:color w:val="CBCCC6"/>
+        </w:rPr>
+        <w:t>{ label</w:t>
+      </w:r>
+      <w:proofErr w:type="gramEnd"/>
+      <w:r>
+        <w:rPr>
+          <w:rFonts w:ascii="Consolas" w:eastAsia="Times New Roman" w:hAnsi="Consolas" w:cs="Times New Roman"/>
+          <w:color w:val="CBCCC6"/>
+        </w:rPr>
+        <w:t xml:space="preserve">: </w:t>
+      </w:r>
+      <w:r>
+        <w:rPr>
+          <w:rFonts w:ascii="Consolas" w:eastAsia="Times New Roman" w:hAnsi="Consolas" w:cs="Times New Roman"/>
+          <w:color w:val="BAE67E"/>
+        </w:rPr>
+        <w:t>"$"</w:t>
+      </w:r>
+      <w:r>
+        <w:rPr>
+          <w:rFonts w:ascii="Consolas" w:eastAsia="Times New Roman" w:hAnsi="Consolas" w:cs="Times New Roman"/>
+          <w:color w:val="CBCCC6"/>
+        </w:rPr>
+        <w:t xml:space="preserve">, tooltip: </w:t>
+      </w:r>
+      <w:r>
+        <w:rPr>
+          <w:rFonts w:ascii="Consolas" w:eastAsia="Times New Roman" w:hAnsi="Consolas" w:cs="Times New Roman"/>
+          <w:color w:val="BAE67E"/>
+        </w:rPr>
+        <w:t>"Inexpensive"</w:t>
+      </w:r>
+      <w:r>
+        <w:rPr>
+          <w:rFonts w:ascii="Consolas" w:eastAsia="Times New Roman" w:hAnsi="Consolas" w:cs="Times New Roman"/>
+          <w:color w:val="CBCCC6"/>
+        </w:rPr>
+        <w:t xml:space="preserve">, </w:t>
+      </w:r>
+      <w:proofErr w:type="spellStart"/>
+      <w:r>
+        <w:rPr>
+          <w:rFonts w:ascii="Consolas" w:eastAsia="Times New Roman" w:hAnsi="Consolas" w:cs="Times New Roman"/>
+          <w:color w:val="CBCCC6"/>
+        </w:rPr>
+        <w:t>minPerPersom</w:t>
+      </w:r>
+      <w:proofErr w:type="spellEnd"/>
+      <w:r>
+        <w:rPr>
+          <w:rFonts w:ascii="Consolas" w:eastAsia="Times New Roman" w:hAnsi="Consolas" w:cs="Times New Roman"/>
+          <w:color w:val="CBCCC6"/>
+        </w:rPr>
+        <w:t xml:space="preserve">: </w:t>
+      </w:r>
+      <w:r>
+        <w:rPr>
+          <w:rFonts w:ascii="Consolas" w:eastAsia="Times New Roman" w:hAnsi="Consolas" w:cs="Times New Roman"/>
+          <w:color w:val="FFCC66"/>
+        </w:rPr>
+        <w:t>0</w:t>
+      </w:r>
+      <w:r>
+        <w:rPr>
+          <w:rFonts w:ascii="Consolas" w:eastAsia="Times New Roman" w:hAnsi="Consolas" w:cs="Times New Roman"/>
+          <w:color w:val="CBCCC6"/>
+        </w:rPr>
+        <w:t xml:space="preserve">, </w:t>
+      </w:r>
+      <w:proofErr w:type="spellStart"/>
+      <w:r>
+        <w:rPr>
+          <w:rFonts w:ascii="Consolas" w:eastAsia="Times New Roman" w:hAnsi="Consolas" w:cs="Times New Roman"/>
+          <w:color w:val="CBCCC6"/>
+        </w:rPr>
+        <w:t>MaxPerPersom</w:t>
+      </w:r>
+      <w:proofErr w:type="spellEnd"/>
+      <w:r>
+        <w:rPr>
+          <w:rFonts w:ascii="Consolas" w:eastAsia="Times New Roman" w:hAnsi="Consolas" w:cs="Times New Roman"/>
+          <w:color w:val="CBCCC6"/>
+        </w:rPr>
+        <w:t xml:space="preserve">: </w:t>
+      </w:r>
+      <w:r>
+        <w:rPr>
+          <w:rFonts w:ascii="Consolas" w:eastAsia="Times New Roman" w:hAnsi="Consolas" w:cs="Times New Roman"/>
+          <w:color w:val="FFCC66"/>
+        </w:rPr>
+        <w:t>0</w:t>
+      </w:r>
+      <w:r>
+        <w:rPr>
+          <w:rFonts w:ascii="Consolas" w:eastAsia="Times New Roman" w:hAnsi="Consolas" w:cs="Times New Roman"/>
+          <w:color w:val="CBCCC6"/>
+        </w:rPr>
+        <w:t xml:space="preserve"> },</w:t>
+      </w:r>
+    </w:p>
+    <w:p>
+      <w:pPr>
+        <w:shd w:val="clear" w:color="auto" w:fill="1F2430"/>
+        <w:spacing w:after="0" w:line="330" w:lineRule="atLeast"/>
+        <w:rPr>
+          <w:rFonts w:ascii="Consolas" w:eastAsia="Times New Roman" w:hAnsi="Consolas" w:cs="Times New Roman"/>
+          <w:color w:val="CBCCC6"/>
+        </w:rPr>
+      </w:pPr>
+      <w:r>
+        <w:rPr>
+          <w:rFonts w:ascii="Consolas" w:eastAsia="Times New Roman" w:hAnsi="Consolas" w:cs="Times New Roman"/>
+          <w:color w:val="CBCCC6"/>
+        </w:rPr>
+        <w:t xml:space="preserve">  </w:t>
+      </w:r>
+      <w:proofErr w:type="gramStart"/>
+      <w:r>
+        <w:rPr>
+          <w:rFonts w:ascii="Consolas" w:eastAsia="Times New Roman" w:hAnsi="Consolas" w:cs="Times New Roman"/>
+          <w:color w:val="CBCCC6"/>
+        </w:rPr>
+        <w:t>{ label</w:t>
+      </w:r>
+      <w:proofErr w:type="gramEnd"/>
+      <w:r>
+        <w:rPr>
+          <w:rFonts w:ascii="Consolas" w:eastAsia="Times New Roman" w:hAnsi="Consolas" w:cs="Times New Roman"/>
+          <w:color w:val="CBCCC6"/>
+        </w:rPr>
+        <w:t xml:space="preserve">: </w:t>
+      </w:r>
+      <w:r>
+        <w:rPr>
+          <w:rFonts w:ascii="Consolas" w:eastAsia="Times New Roman" w:hAnsi="Consolas" w:cs="Times New Roman"/>
+          <w:color w:val="BAE67E"/>
+        </w:rPr>
+        <w:t>"$$"</w:t>
+      </w:r>
+      <w:r>
+        <w:rPr>
+          <w:rFonts w:ascii="Consolas" w:eastAsia="Times New Roman" w:hAnsi="Consolas" w:cs="Times New Roman"/>
+          <w:color w:val="CBCCC6"/>
+        </w:rPr>
+        <w:t xml:space="preserve">, tooltip: </w:t>
+      </w:r>
+      <w:r>
+        <w:rPr>
+          <w:rFonts w:ascii="Consolas" w:eastAsia="Times New Roman" w:hAnsi="Consolas" w:cs="Times New Roman"/>
+          <w:color w:val="BAE67E"/>
+        </w:rPr>
+        <w:t>"Moderate"</w:t>
+      </w:r>
+      <w:r>
+        <w:rPr>
+          <w:rFonts w:ascii="Consolas" w:eastAsia="Times New Roman" w:hAnsi="Consolas" w:cs="Times New Roman"/>
+          <w:color w:val="CBCCC6"/>
+        </w:rPr>
+        <w:t xml:space="preserve">, </w:t>
+      </w:r>
+      <w:proofErr w:type="spellStart"/>
+      <w:r>
+        <w:rPr>
+          <w:rFonts w:ascii="Consolas" w:eastAsia="Times New Roman" w:hAnsi="Consolas" w:cs="Times New Roman"/>
+          <w:color w:val="CBCCC6"/>
+        </w:rPr>
+        <w:t>minPerPersom</w:t>
+      </w:r>
+      <w:proofErr w:type="spellEnd"/>
+      <w:r>
+        <w:rPr>
+          <w:rFonts w:ascii="Consolas" w:eastAsia="Times New Roman" w:hAnsi="Consolas" w:cs="Times New Roman"/>
+          <w:color w:val="CBCCC6"/>
+        </w:rPr>
+        <w:t xml:space="preserve">: </w:t>
+      </w:r>
+      <w:r>
+        <w:rPr>
+          <w:rFonts w:ascii="Consolas" w:eastAsia="Times New Roman" w:hAnsi="Consolas" w:cs="Times New Roman"/>
+          <w:color w:val="FFCC66"/>
+        </w:rPr>
+        <w:t>0</w:t>
+      </w:r>
+      <w:r>
+        <w:rPr>
+          <w:rFonts w:ascii="Consolas" w:eastAsia="Times New Roman" w:hAnsi="Consolas" w:cs="Times New Roman"/>
+          <w:color w:val="CBCCC6"/>
+        </w:rPr>
+        <w:t xml:space="preserve">, </w:t>
+      </w:r>
+      <w:proofErr w:type="spellStart"/>
+      <w:r>
+        <w:rPr>
+          <w:rFonts w:ascii="Consolas" w:eastAsia="Times New Roman" w:hAnsi="Consolas" w:cs="Times New Roman"/>
+          <w:color w:val="CBCCC6"/>
+        </w:rPr>
+        <w:t>MaxPerPersom</w:t>
+      </w:r>
+      <w:proofErr w:type="spellEnd"/>
+      <w:r>
+        <w:rPr>
+          <w:rFonts w:ascii="Consolas" w:eastAsia="Times New Roman" w:hAnsi="Consolas" w:cs="Times New Roman"/>
+          <w:color w:val="CBCCC6"/>
+        </w:rPr>
+        <w:t xml:space="preserve">: </w:t>
+      </w:r>
+      <w:r>
+        <w:rPr>
+          <w:rFonts w:ascii="Consolas" w:eastAsia="Times New Roman" w:hAnsi="Consolas" w:cs="Times New Roman"/>
+          <w:color w:val="FFCC66"/>
+        </w:rPr>
+        <w:t>0</w:t>
+      </w:r>
+      <w:r>
+        <w:rPr>
+          <w:rFonts w:ascii="Consolas" w:eastAsia="Times New Roman" w:hAnsi="Consolas" w:cs="Times New Roman"/>
+          <w:color w:val="CBCCC6"/>
+        </w:rPr>
+        <w:t xml:space="preserve"> },</w:t>
+      </w:r>
+    </w:p>
+    <w:p>
+      <w:pPr>
+        <w:shd w:val="clear" w:color="auto" w:fill="1F2430"/>
+        <w:spacing w:after="0" w:line="330" w:lineRule="atLeast"/>
+        <w:rPr>
+          <w:rFonts w:ascii="Consolas" w:eastAsia="Times New Roman" w:hAnsi="Consolas" w:cs="Times New Roman"/>
+          <w:color w:val="CBCCC6"/>
+        </w:rPr>
+      </w:pPr>
+      <w:r>
+        <w:rPr>
+          <w:rFonts w:ascii="Consolas" w:eastAsia="Times New Roman" w:hAnsi="Consolas" w:cs="Times New Roman"/>
+          <w:color w:val="CBCCC6"/>
+        </w:rPr>
+        <w:t xml:space="preserve">  </w:t>
+      </w:r>
+      <w:proofErr w:type="gramStart"/>
+      <w:r>
+        <w:rPr>
+          <w:rFonts w:ascii="Consolas" w:eastAsia="Times New Roman" w:hAnsi="Consolas" w:cs="Times New Roman"/>
+          <w:color w:val="CBCCC6"/>
+        </w:rPr>
+        <w:t>{ label</w:t>
+      </w:r>
+      <w:proofErr w:type="gramEnd"/>
+      <w:r>
+        <w:rPr>
+          <w:rFonts w:ascii="Consolas" w:eastAsia="Times New Roman" w:hAnsi="Consolas" w:cs="Times New Roman"/>
+          <w:color w:val="CBCCC6"/>
+        </w:rPr>
+        <w:t xml:space="preserve">: </w:t>
+      </w:r>
+      <w:r>
+        <w:rPr>
+          <w:rFonts w:ascii="Consolas" w:eastAsia="Times New Roman" w:hAnsi="Consolas" w:cs="Times New Roman"/>
+          <w:color w:val="BAE67E"/>
+        </w:rPr>
+        <w:t>"$$$"</w:t>
+      </w:r>
+      <w:r>
+        <w:rPr>
+          <w:rFonts w:ascii="Consolas" w:eastAsia="Times New Roman" w:hAnsi="Consolas" w:cs="Times New Roman"/>
+          <w:color w:val="CBCCC6"/>
+        </w:rPr>
+        <w:t xml:space="preserve">, tooltip: </w:t>
+      </w:r>
+      <w:r>
+        <w:rPr>
+          <w:rFonts w:ascii="Consolas" w:eastAsia="Times New Roman" w:hAnsi="Consolas" w:cs="Times New Roman"/>
+          <w:color w:val="BAE67E"/>
+        </w:rPr>
+        <w:t>"Expensive"</w:t>
+      </w:r>
+      <w:r>
+        <w:rPr>
+          <w:rFonts w:ascii="Consolas" w:eastAsia="Times New Roman" w:hAnsi="Consolas" w:cs="Times New Roman"/>
+          <w:color w:val="CBCCC6"/>
+        </w:rPr>
+        <w:t xml:space="preserve">, </w:t>
+      </w:r>
+      <w:proofErr w:type="spellStart"/>
+      <w:r>
+        <w:rPr>
+          <w:rFonts w:ascii="Consolas" w:eastAsia="Times New Roman" w:hAnsi="Consolas" w:cs="Times New Roman"/>
+          <w:color w:val="CBCCC6"/>
+        </w:rPr>
+        <w:t>minPerPersom</w:t>
+      </w:r>
+      <w:proofErr w:type="spellEnd"/>
+      <w:r>
+        <w:rPr>
+          <w:rFonts w:ascii="Consolas" w:eastAsia="Times New Roman" w:hAnsi="Consolas" w:cs="Times New Roman"/>
+          <w:color w:val="CBCCC6"/>
+        </w:rPr>
+        <w:t xml:space="preserve">: </w:t>
+      </w:r>
+      <w:r>
+        <w:rPr>
+          <w:rFonts w:ascii="Consolas" w:eastAsia="Times New Roman" w:hAnsi="Consolas" w:cs="Times New Roman"/>
+          <w:color w:val="FFCC66"/>
+        </w:rPr>
+        <w:t>0</w:t>
+      </w:r>
+      <w:r>
+        <w:rPr>
+          <w:rFonts w:ascii="Consolas" w:eastAsia="Times New Roman" w:hAnsi="Consolas" w:cs="Times New Roman"/>
+          <w:color w:val="CBCCC6"/>
+        </w:rPr>
+        <w:t xml:space="preserve">, </w:t>
+      </w:r>
+      <w:proofErr w:type="spellStart"/>
+      <w:r>
+        <w:rPr>
+          <w:rFonts w:ascii="Consolas" w:eastAsia="Times New Roman" w:hAnsi="Consolas" w:cs="Times New Roman"/>
+          <w:color w:val="CBCCC6"/>
+        </w:rPr>
+        <w:t>MaxPerPersom</w:t>
+      </w:r>
+      <w:proofErr w:type="spellEnd"/>
+      <w:r>
+        <w:rPr>
+          <w:rFonts w:ascii="Consolas" w:eastAsia="Times New Roman" w:hAnsi="Consolas" w:cs="Times New Roman"/>
+          <w:color w:val="CBCCC6"/>
+        </w:rPr>
+        <w:t xml:space="preserve">: </w:t>
+      </w:r>
+      <w:r>
+        <w:rPr>
+          <w:rFonts w:ascii="Consolas" w:eastAsia="Times New Roman" w:hAnsi="Consolas" w:cs="Times New Roman"/>
+          <w:color w:val="FFCC66"/>
+        </w:rPr>
+        <w:t>0</w:t>
+      </w:r>
+      <w:r>
+        <w:rPr>
+          <w:rFonts w:ascii="Consolas" w:eastAsia="Times New Roman" w:hAnsi="Consolas" w:cs="Times New Roman"/>
+          <w:color w:val="CBCCC6"/>
+        </w:rPr>
+        <w:t xml:space="preserve"> }</w:t>
+      </w:r>
+    </w:p>
+    <w:p>
+      <w:pPr>
+        <w:shd w:val="clear" w:color="auto" w:fill="1F2430"/>
+        <w:spacing w:after="0" w:line="330" w:lineRule="atLeast"/>
+        <w:rPr>
+          <w:rFonts w:ascii="Consolas" w:eastAsia="Times New Roman" w:hAnsi="Consolas" w:cs="Times New Roman"/>
+          <w:color w:val="CBCCC6"/>
+        </w:rPr>
+      </w:pPr>
+      <w:r>
+        <w:rPr>
+          <w:rFonts w:ascii="Consolas" w:eastAsia="Times New Roman" w:hAnsi="Consolas" w:cs="Times New Roman"/>
+          <w:color w:val="CBCCC6"/>
+        </w:rPr>
+        <w:t>];</w:t>
+      </w:r>
+    </w:p>
+    <w:p>
+      <w:pPr>
+        <w:shd w:val="clear" w:color="auto" w:fill="1F2430"/>
+        <w:spacing w:after="0" w:line="330" w:lineRule="atLeast"/>
+        <w:rPr>
+          <w:rFonts w:ascii="Consolas" w:eastAsia="Times New Roman" w:hAnsi="Consolas" w:cs="Times New Roman"/>
+          <w:color w:val="CBCCC6"/>
+          <w:sz w:val="24"/>
+          <w:szCs w:val="24"/>
+        </w:rPr>
+      </w:pPr>
+    </w:p>
+    <w:p>
+      <w:pPr>
+        <w:shd w:val="clear" w:color="auto" w:fill="1F2430"/>
+        <w:spacing w:after="0" w:line="330" w:lineRule="atLeast"/>
+        <w:rPr>
+          <w:rFonts w:ascii="Consolas" w:eastAsia="Times New Roman" w:hAnsi="Consolas" w:cs="Times New Roman"/>
+          <w:color w:val="CBCCC6"/>
+          <w:sz w:val="24"/>
+          <w:szCs w:val="24"/>
+        </w:rPr>
+      </w:pPr>
+      <w:r>
+        <w:rPr>
+          <w:rFonts w:ascii="Consolas" w:eastAsia="Times New Roman" w:hAnsi="Consolas" w:cs="Times New Roman"/>
+          <w:color w:val="FFA759"/>
+          <w:sz w:val="24"/>
+          <w:szCs w:val="24"/>
+        </w:rPr>
+        <w:t>let</w:t>
+      </w:r>
+      <w:r>
+        <w:rPr>
+          <w:rFonts w:ascii="Consolas" w:eastAsia="Times New Roman" w:hAnsi="Consolas" w:cs="Times New Roman"/>
+          <w:color w:val="CBCCC6"/>
+          <w:sz w:val="24"/>
+          <w:szCs w:val="24"/>
+        </w:rPr>
+        <w:t xml:space="preserve"> restaurants </w:t>
+      </w:r>
+      <w:r>
+        <w:rPr>
+          <w:rFonts w:ascii="Consolas" w:eastAsia="Times New Roman" w:hAnsi="Consolas" w:cs="Times New Roman"/>
+          <w:color w:val="F29E74"/>
+          <w:sz w:val="24"/>
+          <w:szCs w:val="24"/>
+        </w:rPr>
+        <w:t>=</w:t>
+      </w:r>
+      <w:r>
+        <w:rPr>
+          <w:rFonts w:ascii="Consolas" w:eastAsia="Times New Roman" w:hAnsi="Consolas" w:cs="Times New Roman"/>
+          <w:color w:val="CBCCC6"/>
+          <w:sz w:val="24"/>
+          <w:szCs w:val="24"/>
+        </w:rPr>
+        <w:t xml:space="preserve"> [</w:t>
+      </w:r>
+    </w:p>
+    <w:p>
+      <w:pPr>
+        <w:shd w:val="clear" w:color="auto" w:fill="1F2430"/>
+        <w:spacing w:after="0" w:line="330" w:lineRule="atLeast"/>
+        <w:rPr>
+          <w:rFonts w:ascii="Consolas" w:eastAsia="Times New Roman" w:hAnsi="Consolas" w:cs="Times New Roman"/>
+          <w:color w:val="CBCCC6"/>
+          <w:sz w:val="24"/>
+          <w:szCs w:val="24"/>
+        </w:rPr>
+      </w:pPr>
+      <w:r>
+        <w:rPr>
+          <w:rFonts w:ascii="Consolas" w:eastAsia="Times New Roman" w:hAnsi="Consolas" w:cs="Times New Roman"/>
+          <w:color w:val="CBCCC6"/>
+          <w:sz w:val="24"/>
+          <w:szCs w:val="24"/>
+        </w:rPr>
+        <w:t xml:space="preserve">  </w:t>
+      </w:r>
+      <w:proofErr w:type="gramStart"/>
+      <w:r>
+        <w:rPr>
+          <w:rFonts w:ascii="Consolas" w:eastAsia="Times New Roman" w:hAnsi="Consolas" w:cs="Times New Roman"/>
+          <w:color w:val="CBCCC6"/>
+          <w:sz w:val="24"/>
+          <w:szCs w:val="24"/>
+        </w:rPr>
+        <w:t xml:space="preserve">{ </w:t>
+      </w:r>
+      <w:proofErr w:type="spellStart"/>
+      <w:r>
+        <w:rPr>
+          <w:rFonts w:ascii="Consolas" w:eastAsia="Times New Roman" w:hAnsi="Consolas" w:cs="Times New Roman"/>
+          <w:color w:val="CBCCC6"/>
+          <w:sz w:val="24"/>
+          <w:szCs w:val="24"/>
+        </w:rPr>
+        <w:t>averagePerPerson</w:t>
+      </w:r>
+      <w:proofErr w:type="spellEnd"/>
+      <w:proofErr w:type="gramEnd"/>
+      <w:r>
+        <w:rPr>
+          <w:rFonts w:ascii="Consolas" w:eastAsia="Times New Roman" w:hAnsi="Consolas" w:cs="Times New Roman"/>
+          <w:color w:val="CBCCC6"/>
+          <w:sz w:val="24"/>
+          <w:szCs w:val="24"/>
+        </w:rPr>
+        <w:t xml:space="preserve">: </w:t>
+      </w:r>
+      <w:r>
+        <w:rPr>
+          <w:rFonts w:ascii="Consolas" w:eastAsia="Times New Roman" w:hAnsi="Consolas" w:cs="Times New Roman"/>
+          <w:color w:val="FFCC66"/>
+          <w:sz w:val="24"/>
+          <w:szCs w:val="24"/>
+        </w:rPr>
+        <w:t>5</w:t>
+      </w:r>
+      <w:r>
+        <w:rPr>
+          <w:rFonts w:ascii="Consolas" w:eastAsia="Times New Roman" w:hAnsi="Consolas" w:cs="Times New Roman"/>
+          <w:color w:val="CBCCC6"/>
+          <w:sz w:val="24"/>
+          <w:szCs w:val="24"/>
+        </w:rPr>
+        <w:t xml:space="preserve"> }</w:t>
+      </w:r>
       <w:bookmarkStart w:id="0" w:name="_GoBack"/>
       <w:bookmarkEnd w:id="0"/>
+    </w:p>
+    <w:p>
+      <w:pPr>
+        <w:shd w:val="clear" w:color="auto" w:fill="1F2430"/>
+        <w:spacing w:after="0" w:line="330" w:lineRule="atLeast"/>
+        <w:rPr>
+          <w:rFonts w:ascii="Consolas" w:eastAsia="Times New Roman" w:hAnsi="Consolas" w:cs="Times New Roman"/>
+          <w:color w:val="CBCCC6"/>
+          <w:sz w:val="24"/>
+          <w:szCs w:val="24"/>
+        </w:rPr>
+      </w:pPr>
+      <w:r>
+        <w:rPr>
+          <w:rFonts w:ascii="Consolas" w:eastAsia="Times New Roman" w:hAnsi="Consolas" w:cs="Times New Roman"/>
+          <w:color w:val="CBCCC6"/>
+          <w:sz w:val="24"/>
+          <w:szCs w:val="24"/>
+        </w:rPr>
+        <w:t>];</w:t>
+      </w:r>
+    </w:p>
+    <w:p>
+      <w:pPr>
+        <w:spacing w:after="0" w:line="0" w:lineRule="atLeast"/>
+      </w:pPr>
     </w:p>
     <w:p>
       <w:pPr>
@@ -24364,7 +26987,7 @@
     <w:lsdException w:name="Table Web 2" w:semiHidden="1" w:unhideWhenUsed="1"/>
     <w:lsdException w:name="Table Web 3" w:semiHidden="1" w:unhideWhenUsed="1"/>
     <w:lsdException w:name="Balloon Text" w:semiHidden="1" w:unhideWhenUsed="1"/>
-    <w:lsdException w:name="Table Grid" w:semiHidden="1" w:uiPriority="59" w:unhideWhenUsed="1"/>
+    <w:lsdException w:name="Table Grid" w:uiPriority="59"/>
     <w:lsdException w:name="Table Theme" w:semiHidden="1" w:unhideWhenUsed="1"/>
     <w:lsdException w:name="Placeholder Text" w:semiHidden="1"/>
     <w:lsdException w:name="No Spacing" w:uiPriority="1" w:qFormat="1"/>

</xml_diff>

<commit_message>
OOP JavaScript up to '02-Object-Enumerating Properties'
</commit_message>
<xml_diff>
--- a/Programming with Mosh/JavaScript Beginner/Documentation/5. Object.docx
+++ b/Programming with Mosh/JavaScript Beginner/Documentation/5. Object.docx
@@ -1598,48 +1598,42 @@
       <w:pPr>
         <w:spacing w:after="0" w:line="0" w:lineRule="atLeast"/>
       </w:pPr>
-      <w:r>
-        <w:t xml:space="preserve">Constructor functions are the equivalent of classes in many programming languages. Sometimes people will refer to them as </w:t>
+      <w:bookmarkStart w:id="0" w:name="_Hlk534550793"/>
+      <w:r>
+        <w:t>Constructor functions are the equivalent of classes in many programming languages. Sometimes people will refer to them as reference types, classes, data types, or simply constructors. If you aren’t familiar with classes, they are a construct that allows you to specify some properties and behaviors (functions), and multiple objects can be created with those properties and behaviors. A common analogy you’ll often hear is, a class is to a blueprint as an object is to a house. Multiple houses can be created from a single blueprint, as multiple objects can be created from a class.</w:t>
+      </w:r>
+    </w:p>
+    <w:p>
+      <w:pPr>
+        <w:spacing w:after="0" w:line="0" w:lineRule="atLeast"/>
+      </w:pPr>
+    </w:p>
+    <w:p>
+      <w:pPr>
+        <w:spacing w:after="0" w:line="0" w:lineRule="atLeast"/>
+      </w:pPr>
+      <w:r>
+        <w:t xml:space="preserve">The job of Constructor function is to construct or create object. </w:t>
+      </w:r>
+      <w:r>
+        <w:t>For use constructor function we should use Pascal notation (First letter should be upper case.</w:t>
+      </w:r>
+      <w:r>
+        <w:t xml:space="preserve">  </w:t>
+      </w:r>
+      <w:r>
+        <w:t xml:space="preserve">Example: </w:t>
       </w:r>
       <w:proofErr w:type="spellStart"/>
       <w:r>
-        <w:t>as</w:t>
+        <w:t>OneTwoThree</w:t>
       </w:r>
       <w:proofErr w:type="spellEnd"/>
       <w:r>
-        <w:t xml:space="preserve"> reference types, classes, data types, or simply constructors. If you aren’t familiar with classes, they are a construct that allows you to specify some properties and behaviors (functions), and multiple objects can be created with those properties and behaviors. A common analogy you’ll often hear is, a class is to a blueprint as an object is to a house. Multiple houses can be created from a single blueprint, as multiple objects can be created from a class.</w:t>
-      </w:r>
-    </w:p>
-    <w:p>
-      <w:pPr>
-        <w:spacing w:after="0" w:line="0" w:lineRule="atLeast"/>
-      </w:pPr>
-    </w:p>
-    <w:p>
-      <w:pPr>
-        <w:spacing w:after="0" w:line="0" w:lineRule="atLeast"/>
-      </w:pPr>
-      <w:r>
-        <w:t xml:space="preserve">The job of Constructor function is to construct or create object. </w:t>
-      </w:r>
-      <w:r>
-        <w:t>For use constructor function we should use Pascal notation (First letter should be upper case.</w:t>
-      </w:r>
-      <w:r>
-        <w:t xml:space="preserve">  </w:t>
-      </w:r>
-      <w:r>
-        <w:t xml:space="preserve">Example: </w:t>
-      </w:r>
-      <w:proofErr w:type="spellStart"/>
-      <w:r>
-        <w:t>OneTwoThree</w:t>
-      </w:r>
-      <w:proofErr w:type="spellEnd"/>
-      <w:r>
         <w:t>.</w:t>
       </w:r>
     </w:p>
+    <w:bookmarkEnd w:id="0"/>
     <w:p>
       <w:pPr>
         <w:spacing w:after="0" w:line="0" w:lineRule="atLeast"/>
@@ -2249,6 +2243,7 @@
       <w:pPr>
         <w:spacing w:after="0" w:line="0" w:lineRule="atLeast"/>
       </w:pPr>
+      <w:bookmarkStart w:id="1" w:name="_Hlk534550984"/>
       <w:r>
         <w:t>When we use "new" operator 3 thing happening</w:t>
       </w:r>
@@ -2297,6 +2292,7 @@
         <w:t>Finally the new keyword returns the object from the constructor function. it is implicitly we no need to write the return code</w:t>
       </w:r>
     </w:p>
+    <w:bookmarkEnd w:id="1"/>
     <w:p>
       <w:pPr>
         <w:spacing w:after="0" w:line="0" w:lineRule="atLeast"/>
@@ -2306,6 +2302,7 @@
       <w:pPr>
         <w:spacing w:after="0" w:line="0" w:lineRule="atLeast"/>
       </w:pPr>
+      <w:bookmarkStart w:id="2" w:name="_Hlk534551007"/>
       <w:r>
         <w:rPr>
           <w:b/>
@@ -2356,6 +2353,7 @@
         <w:t>In factory function we use camel notation but in constructor function we use Pascal notation.</w:t>
       </w:r>
     </w:p>
+    <w:bookmarkEnd w:id="2"/>
     <w:p>
       <w:pPr>
         <w:spacing w:after="0" w:line="0" w:lineRule="atLeast"/>
@@ -2381,6 +2379,7 @@
       <w:pPr>
         <w:spacing w:after="0" w:line="0" w:lineRule="atLeast"/>
       </w:pPr>
+      <w:bookmarkStart w:id="3" w:name="_Hlk534553479"/>
       <w:r>
         <w:t xml:space="preserve">IN JavaScript the objects are dynamic. </w:t>
       </w:r>
@@ -2388,6 +2387,7 @@
         <w:t>It means after creating an object we can add or remove property from the object.</w:t>
       </w:r>
     </w:p>
+    <w:bookmarkEnd w:id="3"/>
     <w:p>
       <w:pPr>
         <w:spacing w:after="0" w:line="0" w:lineRule="atLeast"/>
@@ -2397,6 +2397,7 @@
       <w:pPr>
         <w:spacing w:after="0" w:line="0" w:lineRule="atLeast"/>
       </w:pPr>
+      <w:bookmarkStart w:id="4" w:name="_Hlk534553526"/>
       <w:r>
         <w:rPr>
           <w:b/>
@@ -3040,6 +3041,7 @@
         <w:t>We cannot re-assignment const variable but we can modify the object.</w:t>
       </w:r>
     </w:p>
+    <w:bookmarkEnd w:id="4"/>
     <w:p>
       <w:pPr>
         <w:spacing w:after="0" w:line="0" w:lineRule="atLeast"/>
@@ -3065,10 +3067,12 @@
       <w:pPr>
         <w:spacing w:after="0" w:line="0" w:lineRule="atLeast"/>
       </w:pPr>
+      <w:bookmarkStart w:id="5" w:name="_Hlk534552727"/>
       <w:r>
         <w:t>Every object in JavaScript has a property called constructor and that references the function that was used to construct or create that object. When we create an object using the object literal syntax ({} =&gt; object literal), internally the JavaScript engine uses this constructor function.</w:t>
       </w:r>
     </w:p>
+    <w:bookmarkEnd w:id="5"/>
     <w:p>
       <w:pPr>
         <w:spacing w:after="0" w:line="0" w:lineRule="atLeast"/>
@@ -3078,9 +3082,11 @@
       <w:pPr>
         <w:spacing w:after="0" w:line="0" w:lineRule="atLeast"/>
       </w:pPr>
+      <w:bookmarkStart w:id="6" w:name="_Hlk534552833"/>
       <w:r>
         <w:t>If we use object literal JavaScript translate it as follow:</w:t>
       </w:r>
+      <w:bookmarkEnd w:id="6"/>
     </w:p>
     <w:p>
       <w:pPr>
@@ -3098,6 +3104,7 @@
           <w:szCs w:val="24"/>
         </w:rPr>
       </w:pPr>
+      <w:bookmarkStart w:id="7" w:name="_Hlk534552843"/>
       <w:r>
         <w:rPr>
           <w:rFonts w:ascii="Consolas" w:eastAsia="Times New Roman" w:hAnsi="Consolas" w:cs="Consolas"/>
@@ -3230,6 +3237,7 @@
         <w:t>);</w:t>
       </w:r>
     </w:p>
+    <w:bookmarkEnd w:id="7"/>
     <w:p>
       <w:pPr>
         <w:spacing w:after="0" w:line="0" w:lineRule="atLeast"/>
@@ -3239,10 +3247,12 @@
       <w:pPr>
         <w:spacing w:after="0" w:line="0" w:lineRule="atLeast"/>
       </w:pPr>
+      <w:bookmarkStart w:id="8" w:name="_Hlk534552853"/>
       <w:r>
         <w:t>In JavaScript we have a few other built in constructor. For example, we have</w:t>
       </w:r>
     </w:p>
+    <w:bookmarkEnd w:id="8"/>
     <w:p>
       <w:pPr>
         <w:spacing w:after="0" w:line="0" w:lineRule="atLeast"/>
@@ -3259,6 +3269,7 @@
           <w:szCs w:val="24"/>
         </w:rPr>
       </w:pPr>
+      <w:bookmarkStart w:id="9" w:name="_Hlk534552864"/>
       <w:r>
         <w:rPr>
           <w:rFonts w:ascii="Consolas" w:eastAsia="Times New Roman" w:hAnsi="Consolas" w:cs="Consolas"/>
@@ -3458,6 +3469,7 @@
         <w:t>//1, 2, 3, .......</w:t>
       </w:r>
     </w:p>
+    <w:bookmarkEnd w:id="9"/>
     <w:p>
       <w:pPr>
         <w:spacing w:after="0" w:line="0" w:lineRule="atLeast"/>
@@ -3483,10 +3495,12 @@
       <w:pPr>
         <w:spacing w:after="0" w:line="0" w:lineRule="atLeast"/>
       </w:pPr>
+      <w:bookmarkStart w:id="10" w:name="_Hlk534552918"/>
       <w:r>
         <w:t>One of the confusing concepts in JavaScript is functions. In JavaScript functions are objects.</w:t>
       </w:r>
     </w:p>
+    <w:bookmarkEnd w:id="10"/>
     <w:p>
       <w:pPr>
         <w:spacing w:after="0" w:line="0" w:lineRule="atLeast"/>
@@ -3503,6 +3517,7 @@
           <w:szCs w:val="24"/>
         </w:rPr>
       </w:pPr>
+      <w:bookmarkStart w:id="11" w:name="_Hlk534552960"/>
       <w:r>
         <w:rPr>
           <w:rFonts w:ascii="Consolas" w:eastAsia="Times New Roman" w:hAnsi="Consolas" w:cs="Consolas"/>
@@ -4063,6 +4078,7 @@
         <w:t>//1 =&gt; numbers of arguments</w:t>
       </w:r>
     </w:p>
+    <w:bookmarkEnd w:id="11"/>
     <w:p>
       <w:pPr>
         <w:spacing w:after="0" w:line="0" w:lineRule="atLeast"/>
@@ -4072,6 +4088,7 @@
       <w:pPr>
         <w:spacing w:after="0" w:line="0" w:lineRule="atLeast"/>
       </w:pPr>
+      <w:bookmarkStart w:id="12" w:name="_Hlk534552973"/>
       <w:r>
         <w:t>Every object in JavaScript has a property called constructor</w:t>
       </w:r>
@@ -4087,6 +4104,8 @@
           <w:color w:val="00B0F0"/>
         </w:rPr>
       </w:pPr>
+      <w:bookmarkStart w:id="13" w:name="_Hlk534552983"/>
+      <w:bookmarkEnd w:id="12"/>
       <w:proofErr w:type="spellStart"/>
       <w:r>
         <w:rPr>
@@ -4137,6 +4156,7 @@
         <w:t>)</w:t>
       </w:r>
     </w:p>
+    <w:bookmarkEnd w:id="13"/>
     <w:p>
       <w:pPr>
         <w:spacing w:after="0" w:line="0" w:lineRule="atLeast"/>
@@ -4149,6 +4169,7 @@
       <w:pPr>
         <w:spacing w:after="0" w:line="0" w:lineRule="atLeast"/>
       </w:pPr>
+      <w:bookmarkStart w:id="14" w:name="_Hlk534553006"/>
       <w:r>
         <w:t>Here we have another built-in constructor called Function</w:t>
       </w:r>
@@ -4169,6 +4190,7 @@
         <w:t>When we declare a function internally it like bellow.</w:t>
       </w:r>
     </w:p>
+    <w:bookmarkEnd w:id="14"/>
     <w:p>
       <w:pPr>
         <w:spacing w:after="0" w:line="0" w:lineRule="atLeast"/>
@@ -4185,6 +4207,7 @@
           <w:szCs w:val="24"/>
         </w:rPr>
       </w:pPr>
+      <w:bookmarkStart w:id="15" w:name="_Hlk534553024"/>
       <w:r>
         <w:rPr>
           <w:rFonts w:ascii="Consolas" w:eastAsia="Times New Roman" w:hAnsi="Consolas" w:cs="Consolas"/>
@@ -4463,6 +4486,7 @@
         <w:t>);</w:t>
       </w:r>
     </w:p>
+    <w:bookmarkEnd w:id="15"/>
     <w:p>
       <w:pPr>
         <w:spacing w:after="0" w:line="0" w:lineRule="atLeast"/>
@@ -4472,10 +4496,12 @@
       <w:pPr>
         <w:spacing w:after="0" w:line="0" w:lineRule="atLeast"/>
       </w:pPr>
+      <w:bookmarkStart w:id="16" w:name="_Hlk534553040"/>
       <w:r>
         <w:t>Now we can call Circle1, just like calling Circle function.</w:t>
       </w:r>
     </w:p>
+    <w:bookmarkEnd w:id="16"/>
     <w:p>
       <w:pPr>
         <w:spacing w:after="0" w:line="0" w:lineRule="atLeast"/>
@@ -4492,6 +4518,7 @@
           <w:szCs w:val="24"/>
         </w:rPr>
       </w:pPr>
+      <w:bookmarkStart w:id="17" w:name="_Hlk534553053"/>
       <w:r>
         <w:rPr>
           <w:rFonts w:ascii="Consolas" w:eastAsia="Times New Roman" w:hAnsi="Consolas" w:cs="Consolas"/>
@@ -4947,6 +4974,7 @@
         <w:t>: 10, draw: draw() }</w:t>
       </w:r>
     </w:p>
+    <w:bookmarkEnd w:id="17"/>
     <w:p>
       <w:pPr>
         <w:spacing w:after="0" w:line="0" w:lineRule="atLeast"/>
@@ -4956,6 +4984,7 @@
       <w:pPr>
         <w:spacing w:after="0" w:line="0" w:lineRule="atLeast"/>
       </w:pPr>
+      <w:bookmarkStart w:id="18" w:name="_Hlk534553084"/>
       <w:r>
         <w:rPr>
           <w:b/>
@@ -4967,6 +4996,7 @@
         <w:t>:</w:t>
       </w:r>
     </w:p>
+    <w:bookmarkEnd w:id="18"/>
     <w:p>
       <w:pPr>
         <w:shd w:val="clear" w:color="auto" w:fill="1F2430"/>
@@ -5682,10 +5712,12 @@
       <w:pPr>
         <w:spacing w:after="0" w:line="0" w:lineRule="atLeast"/>
       </w:pPr>
+      <w:bookmarkStart w:id="19" w:name="_Hlk534553211"/>
       <w:r>
         <w:t xml:space="preserve">If we don’t use the new operator “this” will by defaults point to the global object which is window object. </w:t>
       </w:r>
     </w:p>
+    <w:bookmarkEnd w:id="19"/>
     <w:p>
       <w:pPr>
         <w:spacing w:after="0" w:line="0" w:lineRule="atLeast"/>
@@ -5739,6 +5771,7 @@
       <w:pPr>
         <w:spacing w:after="0" w:line="0" w:lineRule="atLeast"/>
       </w:pPr>
+      <w:bookmarkStart w:id="20" w:name="_Hlk534553255"/>
       <w:r>
         <w:t>In JavaScript we have two categories of types</w:t>
       </w:r>
@@ -5908,6 +5941,7 @@
         <w:t>Primitive are copied by their value but object are copied by their reference.</w:t>
       </w:r>
     </w:p>
+    <w:bookmarkEnd w:id="20"/>
     <w:p>
       <w:pPr>
         <w:spacing w:after="0" w:line="0" w:lineRule="atLeast"/>
@@ -6729,6 +6763,7 @@
       <w:pPr>
         <w:spacing w:after="0" w:line="0" w:lineRule="atLeast"/>
       </w:pPr>
+      <w:bookmarkStart w:id="21" w:name="_Hlk534553337"/>
       <w:r>
         <w:rPr>
           <w:b/>
@@ -7145,6 +7180,7 @@
         <w:t>//20</w:t>
       </w:r>
     </w:p>
+    <w:bookmarkEnd w:id="21"/>
     <w:p>
       <w:pPr>
         <w:spacing w:after="0" w:line="0" w:lineRule="atLeast"/>
@@ -7154,6 +7190,7 @@
       <w:pPr>
         <w:spacing w:after="0" w:line="0" w:lineRule="atLeast"/>
       </w:pPr>
+      <w:bookmarkStart w:id="22" w:name="_Hlk534553347"/>
       <w:r>
         <w:rPr>
           <w:b/>
@@ -7676,6 +7713,7 @@
         <w:t>//21</w:t>
       </w:r>
     </w:p>
+    <w:bookmarkEnd w:id="22"/>
     <w:p>
       <w:pPr>
         <w:spacing w:after="0" w:line="0" w:lineRule="atLeast"/>
@@ -7709,6 +7747,7 @@
       <w:pPr>
         <w:spacing w:after="0" w:line="0" w:lineRule="atLeast"/>
       </w:pPr>
+      <w:bookmarkStart w:id="23" w:name="_Hlk534554616"/>
       <w:r>
         <w:t xml:space="preserve">For iterate over the property in JavaScript </w:t>
       </w:r>
@@ -7716,6 +7755,7 @@
         <w:t xml:space="preserve">we can follow the following technique. </w:t>
       </w:r>
     </w:p>
+    <w:bookmarkEnd w:id="23"/>
     <w:p>
       <w:pPr>
         <w:spacing w:after="0" w:line="0" w:lineRule="atLeast"/>
@@ -7725,6 +7765,7 @@
       <w:pPr>
         <w:spacing w:after="0" w:line="0" w:lineRule="atLeast"/>
       </w:pPr>
+      <w:bookmarkStart w:id="24" w:name="_Hlk534554645"/>
       <w:r>
         <w:rPr>
           <w:b/>
@@ -8785,6 +8826,8 @@
           <w:szCs w:val="24"/>
         </w:rPr>
       </w:pPr>
+      <w:bookmarkStart w:id="25" w:name="_Hlk534554663"/>
+      <w:bookmarkEnd w:id="24"/>
       <w:r>
         <w:rPr>
           <w:rFonts w:ascii="Consolas" w:eastAsia="Times New Roman" w:hAnsi="Consolas" w:cs="Consolas"/>
@@ -8798,6 +8841,7 @@
         <w:t xml:space="preserve"> */</w:t>
       </w:r>
     </w:p>
+    <w:bookmarkEnd w:id="25"/>
     <w:p>
       <w:pPr>
         <w:spacing w:after="0" w:line="0" w:lineRule="atLeast"/>
@@ -8807,6 +8851,7 @@
       <w:pPr>
         <w:spacing w:after="0" w:line="0" w:lineRule="atLeast"/>
       </w:pPr>
+      <w:bookmarkStart w:id="26" w:name="_Hlk534554682"/>
       <w:r>
         <w:rPr>
           <w:b/>
@@ -9394,6 +9439,7 @@
         <w:t xml:space="preserve"> */</w:t>
       </w:r>
     </w:p>
+    <w:bookmarkEnd w:id="26"/>
     <w:p>
       <w:pPr>
         <w:spacing w:after="0" w:line="0" w:lineRule="atLeast"/>
@@ -9403,6 +9449,7 @@
       <w:pPr>
         <w:spacing w:after="0" w:line="0" w:lineRule="atLeast"/>
       </w:pPr>
+      <w:bookmarkStart w:id="27" w:name="_Hlk534554712"/>
       <w:proofErr w:type="spellStart"/>
       <w:r>
         <w:rPr>
@@ -10023,6 +10070,7 @@
         <w:t xml:space="preserve"> */</w:t>
       </w:r>
     </w:p>
+    <w:bookmarkEnd w:id="27"/>
     <w:p>
       <w:pPr>
         <w:spacing w:after="0" w:line="0" w:lineRule="atLeast"/>
@@ -10032,6 +10080,8 @@
       <w:pPr>
         <w:spacing w:after="0" w:line="0" w:lineRule="atLeast"/>
       </w:pPr>
+      <w:bookmarkStart w:id="28" w:name="_Hlk534554724"/>
+      <w:bookmarkStart w:id="29" w:name="_GoBack"/>
       <w:r>
         <w:rPr>
           <w:b/>
@@ -10507,6 +10557,8 @@
         <w:t>}</w:t>
       </w:r>
     </w:p>
+    <w:bookmarkEnd w:id="28"/>
+    <w:bookmarkEnd w:id="29"/>
     <w:p>
       <w:pPr>
         <w:spacing w:after="0" w:line="0" w:lineRule="atLeast"/>
@@ -26399,8 +26451,6 @@
         </w:rPr>
         <w:t xml:space="preserve"> }</w:t>
       </w:r>
-      <w:bookmarkStart w:id="0" w:name="_GoBack"/>
-      <w:bookmarkEnd w:id="0"/>
     </w:p>
     <w:p>
       <w:pPr>

</xml_diff>